<commit_message>
Add use case diagram, class diagram and database design
</commit_message>
<xml_diff>
--- a/Documents/Books Library Management Requirement.docx
+++ b/Documents/Books Library Management Requirement.docx
@@ -515,12 +515,7 @@
         <w:t xml:space="preserve">find </w:t>
       </w:r>
       <w:r>
-        <w:t>the items have the same title or author nam</w:t>
-      </w:r>
-      <w:bookmarkStart w:id="0" w:name="_GoBack"/>
-      <w:bookmarkEnd w:id="0"/>
-      <w:r>
-        <w:t>e with it.</w:t>
+        <w:t>the items have the same title or author name with it.</w:t>
       </w:r>
     </w:p>
     <w:p>
@@ -792,7 +787,7 @@
         <w:t xml:space="preserve"> User can use it to login to the system</w:t>
       </w:r>
       <w:r>
-        <w:t xml:space="preserve"> </w:t>
+        <w:t>.</w:t>
       </w:r>
     </w:p>
     <w:p>
@@ -906,6 +901,9 @@
       <w:r>
         <w:t>User’s portrait</w:t>
       </w:r>
+      <w:r>
+        <w:t xml:space="preserve"> (a URL to portrait image) </w:t>
+      </w:r>
     </w:p>
     <w:p>
       <w:pPr>
@@ -1038,13 +1036,16 @@
         <w:jc w:val="both"/>
       </w:pPr>
       <w:r>
-        <w:t>Status (activate or</w:t>
-      </w:r>
-      <w:r>
-        <w:t xml:space="preserve"> </w:t>
+        <w:t xml:space="preserve">Status </w:t>
+      </w:r>
+      <w:r>
+        <w:t xml:space="preserve">(active, temporary </w:t>
       </w:r>
       <w:r>
         <w:t>block</w:t>
+      </w:r>
+      <w:r>
+        <w:t xml:space="preserve"> or permanently block</w:t>
       </w:r>
       <w:r>
         <w:t>)</w:t>
@@ -1063,22 +1064,7 @@
         <w:jc w:val="both"/>
       </w:pPr>
       <w:r>
-        <w:t>Status activate mean user in activity and can use full feature of normal user, while status block mean user</w:t>
-      </w:r>
-      <w:r>
-        <w:t xml:space="preserve"> can</w:t>
-      </w:r>
-      <w:r>
-        <w:t>not</w:t>
-      </w:r>
-      <w:r>
-        <w:t xml:space="preserve"> perform any</w:t>
-      </w:r>
-      <w:r>
-        <w:t xml:space="preserve"> transaction except returning book</w:t>
-      </w:r>
-      <w:r>
-        <w:t xml:space="preserve"> which borrowed previous.</w:t>
+        <w:t>User ID will be initialized in system when create new user account.</w:t>
       </w:r>
     </w:p>
     <w:p>
@@ -1091,6 +1077,34 @@
         <w:jc w:val="both"/>
       </w:pPr>
       <w:r>
+        <w:t>Status activate mean user in activity and can use full feature of normal user, while status block mean user</w:t>
+      </w:r>
+      <w:r>
+        <w:t xml:space="preserve"> can</w:t>
+      </w:r>
+      <w:r>
+        <w:t>not</w:t>
+      </w:r>
+      <w:r>
+        <w:t xml:space="preserve"> perform any</w:t>
+      </w:r>
+      <w:r>
+        <w:t xml:space="preserve"> transaction except returning book</w:t>
+      </w:r>
+      <w:r>
+        <w:t xml:space="preserve"> which borrowed previous.</w:t>
+      </w:r>
+    </w:p>
+    <w:p>
+      <w:pPr>
+        <w:pStyle w:val="ListParagraph"/>
+        <w:numPr>
+          <w:ilvl w:val="1"/>
+          <w:numId w:val="14"/>
+        </w:numPr>
+        <w:jc w:val="both"/>
+      </w:pPr>
+      <w:r>
         <w:t>The expired time for</w:t>
       </w:r>
       <w:r>
@@ -1321,6 +1335,7 @@
         <w:rPr>
           <w:color w:val="2F5496" w:themeColor="accent5" w:themeShade="BF"/>
         </w:rPr>
+        <w:lastRenderedPageBreak/>
         <w:t xml:space="preserve">List of borrowed </w:t>
       </w:r>
       <w:r>
@@ -1355,7 +1370,6 @@
         <w:jc w:val="both"/>
       </w:pPr>
       <w:r>
-        <w:lastRenderedPageBreak/>
         <w:t>Information of each borrowed book:</w:t>
       </w:r>
     </w:p>
@@ -1520,6 +1534,7 @@
     </w:p>
     <w:p>
       <w:pPr>
+        <w:spacing w:after="0"/>
         <w:ind w:left="720"/>
         <w:jc w:val="both"/>
         <w:rPr>
@@ -1547,11 +1562,24 @@
     </w:p>
     <w:p>
       <w:pPr>
+        <w:spacing w:after="0" w:line="240" w:lineRule="auto"/>
         <w:ind w:left="1440"/>
         <w:jc w:val="both"/>
       </w:pPr>
       <w:r>
-        <w:t xml:space="preserve">Administrator or Admin have been granted the technical ability in the system. Admin has three main abilities include </w:t>
+        <w:t>1. Admin or administrator</w:t>
+      </w:r>
+      <w:r>
+        <w:t xml:space="preserve"> have been granted the techni</w:t>
+      </w:r>
+      <w:r>
+        <w:t xml:space="preserve">cal </w:t>
+      </w:r>
+      <w:r>
+        <w:t>ability in the system. Admin</w:t>
+      </w:r>
+      <w:r>
+        <w:t xml:space="preserve"> has three main abilities include </w:t>
       </w:r>
       <w:r>
         <w:rPr>
@@ -1590,7 +1618,20 @@
         <w:t>Borrowing-and-Returning Management</w:t>
       </w:r>
       <w:r>
-        <w:t xml:space="preserve">. There is also an ability called, </w:t>
+        <w:t>.</w:t>
+      </w:r>
+    </w:p>
+    <w:p>
+      <w:pPr>
+        <w:spacing w:after="0" w:line="240" w:lineRule="auto"/>
+        <w:ind w:left="1440"/>
+        <w:jc w:val="both"/>
+      </w:pPr>
+      <w:r>
+        <w:t xml:space="preserve">2. </w:t>
+      </w:r>
+      <w:r>
+        <w:t xml:space="preserve">There is also an ability called, </w:t>
       </w:r>
       <w:r>
         <w:rPr>
@@ -1605,7 +1646,325 @@
         <w:t>used</w:t>
       </w:r>
       <w:r>
-        <w:t xml:space="preserve"> to log out from the system.</w:t>
+        <w:t xml:space="preserve"> to log out from the </w:t>
+      </w:r>
+      <w:r>
+        <w:t xml:space="preserve">system. </w:t>
+      </w:r>
+    </w:p>
+    <w:p>
+      <w:pPr>
+        <w:spacing w:after="0" w:line="240" w:lineRule="auto"/>
+        <w:ind w:left="1440"/>
+        <w:jc w:val="both"/>
+      </w:pPr>
+      <w:r>
+        <w:t xml:space="preserve">3. There are two types of admin: Normal admin and system admin. </w:t>
+      </w:r>
+    </w:p>
+    <w:p>
+      <w:pPr>
+        <w:spacing w:after="0" w:line="240" w:lineRule="auto"/>
+        <w:ind w:left="1440"/>
+        <w:jc w:val="both"/>
+        <w:rPr>
+          <w:color w:val="1F4E79" w:themeColor="accent1" w:themeShade="80"/>
+        </w:rPr>
+      </w:pPr>
+      <w:r>
+        <w:t xml:space="preserve">4. System admin have all authorization of normal admin and can </w:t>
+      </w:r>
+      <w:r>
+        <w:rPr>
+          <w:color w:val="1F4E79" w:themeColor="accent1" w:themeShade="80"/>
+        </w:rPr>
+        <w:t xml:space="preserve">Add new admin account, </w:t>
+      </w:r>
+      <w:r>
+        <w:rPr>
+          <w:color w:val="1F4E79" w:themeColor="accent1" w:themeShade="80"/>
+        </w:rPr>
+        <w:t>View List Admin</w:t>
+      </w:r>
+      <w:r>
+        <w:rPr>
+          <w:color w:val="1F4E79" w:themeColor="accent1" w:themeShade="80"/>
+        </w:rPr>
+        <w:t>s</w:t>
+      </w:r>
+      <w:r>
+        <w:rPr>
+          <w:color w:val="1F4E79" w:themeColor="accent1" w:themeShade="80"/>
+        </w:rPr>
+        <w:t xml:space="preserve">, </w:t>
+      </w:r>
+      <w:r>
+        <w:rPr>
+          <w:color w:val="1F4E79" w:themeColor="accent1" w:themeShade="80"/>
+        </w:rPr>
+        <w:t>Modify</w:t>
+      </w:r>
+      <w:r>
+        <w:rPr>
+          <w:color w:val="1F4E79" w:themeColor="accent1" w:themeShade="80"/>
+        </w:rPr>
+        <w:t xml:space="preserve">, </w:t>
+      </w:r>
+      <w:r>
+        <w:rPr>
+          <w:color w:val="1F4E79" w:themeColor="accent1" w:themeShade="80"/>
+        </w:rPr>
+        <w:t>S</w:t>
+      </w:r>
+      <w:r>
+        <w:rPr>
+          <w:color w:val="1F4E79" w:themeColor="accent1" w:themeShade="80"/>
+        </w:rPr>
+        <w:t>et</w:t>
+      </w:r>
+      <w:r>
+        <w:rPr>
+          <w:color w:val="1F4E79" w:themeColor="accent1" w:themeShade="80"/>
+        </w:rPr>
+        <w:t xml:space="preserve"> Normal</w:t>
+      </w:r>
+      <w:r>
+        <w:rPr>
+          <w:color w:val="1F4E79" w:themeColor="accent1" w:themeShade="80"/>
+        </w:rPr>
+        <w:t xml:space="preserve"> admin state</w:t>
+      </w:r>
+      <w:r>
+        <w:rPr>
+          <w:color w:val="1F4E79" w:themeColor="accent1" w:themeShade="80"/>
+        </w:rPr>
+        <w:t xml:space="preserve"> </w:t>
+      </w:r>
+      <w:r>
+        <w:t>or</w:t>
+      </w:r>
+      <w:r>
+        <w:rPr>
+          <w:color w:val="1F4E79" w:themeColor="accent1" w:themeShade="80"/>
+        </w:rPr>
+        <w:t xml:space="preserve"> Upgrade normal admin to system admin</w:t>
+      </w:r>
+      <w:r>
+        <w:rPr>
+          <w:color w:val="1F4E79" w:themeColor="accent1" w:themeShade="80"/>
+        </w:rPr>
+        <w:t>.</w:t>
+      </w:r>
+    </w:p>
+    <w:p>
+      <w:pPr>
+        <w:pStyle w:val="ListParagraph"/>
+        <w:numPr>
+          <w:ilvl w:val="0"/>
+          <w:numId w:val="41"/>
+        </w:numPr>
+        <w:spacing w:after="0" w:line="240" w:lineRule="auto"/>
+        <w:jc w:val="both"/>
+        <w:rPr>
+          <w:color w:val="1F4E79" w:themeColor="accent1" w:themeShade="80"/>
+        </w:rPr>
+      </w:pPr>
+      <w:r>
+        <w:t>An admin account contains these information:</w:t>
+      </w:r>
+    </w:p>
+    <w:p>
+      <w:pPr>
+        <w:pStyle w:val="ListParagraph"/>
+        <w:numPr>
+          <w:ilvl w:val="0"/>
+          <w:numId w:val="40"/>
+        </w:numPr>
+        <w:spacing w:after="0"/>
+        <w:ind w:left="2520"/>
+        <w:jc w:val="both"/>
+      </w:pPr>
+      <w:r>
+        <w:t>ID</w:t>
+      </w:r>
+      <w:r>
+        <w:t xml:space="preserve"> </w:t>
+      </w:r>
+      <w:r>
+        <w:t>No</w:t>
+      </w:r>
+    </w:p>
+    <w:p>
+      <w:pPr>
+        <w:pStyle w:val="ListParagraph"/>
+        <w:numPr>
+          <w:ilvl w:val="0"/>
+          <w:numId w:val="40"/>
+        </w:numPr>
+        <w:spacing w:after="0"/>
+        <w:ind w:left="2520"/>
+        <w:jc w:val="both"/>
+      </w:pPr>
+      <w:r>
+        <w:t>Password</w:t>
+      </w:r>
+    </w:p>
+    <w:p>
+      <w:pPr>
+        <w:pStyle w:val="ListParagraph"/>
+        <w:numPr>
+          <w:ilvl w:val="0"/>
+          <w:numId w:val="40"/>
+        </w:numPr>
+        <w:spacing w:after="0"/>
+        <w:ind w:left="2520"/>
+        <w:jc w:val="both"/>
+      </w:pPr>
+      <w:r>
+        <w:t>Full</w:t>
+      </w:r>
+      <w:r>
+        <w:t xml:space="preserve"> </w:t>
+      </w:r>
+      <w:r>
+        <w:t>Name</w:t>
+      </w:r>
+    </w:p>
+    <w:p>
+      <w:pPr>
+        <w:pStyle w:val="ListParagraph"/>
+        <w:numPr>
+          <w:ilvl w:val="0"/>
+          <w:numId w:val="40"/>
+        </w:numPr>
+        <w:spacing w:after="0"/>
+        <w:ind w:left="2520"/>
+        <w:jc w:val="both"/>
+      </w:pPr>
+      <w:r>
+        <w:t>Designation</w:t>
+      </w:r>
+    </w:p>
+    <w:p>
+      <w:pPr>
+        <w:pStyle w:val="ListParagraph"/>
+        <w:numPr>
+          <w:ilvl w:val="0"/>
+          <w:numId w:val="40"/>
+        </w:numPr>
+        <w:spacing w:after="0"/>
+        <w:ind w:left="2520"/>
+        <w:jc w:val="both"/>
+      </w:pPr>
+      <w:r>
+        <w:t>Email</w:t>
+      </w:r>
+      <w:bookmarkStart w:id="0" w:name="_GoBack"/>
+      <w:bookmarkEnd w:id="0"/>
+    </w:p>
+    <w:p>
+      <w:pPr>
+        <w:pStyle w:val="ListParagraph"/>
+        <w:numPr>
+          <w:ilvl w:val="0"/>
+          <w:numId w:val="40"/>
+        </w:numPr>
+        <w:spacing w:after="0"/>
+        <w:ind w:left="2520"/>
+        <w:jc w:val="both"/>
+      </w:pPr>
+      <w:r>
+        <w:t>Phone Number</w:t>
+      </w:r>
+    </w:p>
+    <w:p>
+      <w:pPr>
+        <w:pStyle w:val="ListParagraph"/>
+        <w:numPr>
+          <w:ilvl w:val="0"/>
+          <w:numId w:val="40"/>
+        </w:numPr>
+        <w:spacing w:after="0"/>
+        <w:ind w:left="2520"/>
+        <w:jc w:val="both"/>
+      </w:pPr>
+      <w:r>
+        <w:t>Type</w:t>
+      </w:r>
+      <w:r>
+        <w:t xml:space="preserve"> (Normal, System)</w:t>
+      </w:r>
+    </w:p>
+    <w:p>
+      <w:pPr>
+        <w:pStyle w:val="ListParagraph"/>
+        <w:numPr>
+          <w:ilvl w:val="0"/>
+          <w:numId w:val="40"/>
+        </w:numPr>
+        <w:spacing w:after="0"/>
+        <w:ind w:left="2520"/>
+        <w:jc w:val="both"/>
+      </w:pPr>
+      <w:r>
+        <w:t xml:space="preserve">State </w:t>
+      </w:r>
+      <w:r>
+        <w:t>(Active, Retired)</w:t>
+      </w:r>
+    </w:p>
+    <w:p>
+      <w:pPr>
+        <w:pStyle w:val="ListParagraph"/>
+        <w:numPr>
+          <w:ilvl w:val="0"/>
+          <w:numId w:val="41"/>
+        </w:numPr>
+        <w:jc w:val="both"/>
+      </w:pPr>
+      <w:r>
+        <w:t>When create new admin account, admin state will be set to “Active”</w:t>
+      </w:r>
+      <w:r>
+        <w:t>.</w:t>
+      </w:r>
+    </w:p>
+    <w:p>
+      <w:pPr>
+        <w:pStyle w:val="ListParagraph"/>
+        <w:numPr>
+          <w:ilvl w:val="0"/>
+          <w:numId w:val="41"/>
+        </w:numPr>
+        <w:jc w:val="both"/>
+      </w:pPr>
+      <w:r>
+        <w:t xml:space="preserve">System admin can modify Full Name, Designation Email or </w:t>
+      </w:r>
+      <w:r>
+        <w:t>Phone Number.</w:t>
+      </w:r>
+    </w:p>
+    <w:p>
+      <w:pPr>
+        <w:pStyle w:val="ListParagraph"/>
+        <w:numPr>
+          <w:ilvl w:val="0"/>
+          <w:numId w:val="41"/>
+        </w:numPr>
+        <w:jc w:val="both"/>
+      </w:pPr>
+      <w:r>
+        <w:t xml:space="preserve">When Viewing List Admins, System Admin can </w:t>
+      </w:r>
+      <w:r>
+        <w:rPr>
+          <w:color w:val="1F4E79" w:themeColor="accent1" w:themeShade="80"/>
+        </w:rPr>
+        <w:t xml:space="preserve">view personal info of specific admin </w:t>
+      </w:r>
+      <w:r>
+        <w:t>(include system admin and normal admin).</w:t>
       </w:r>
     </w:p>
     <w:p>
@@ -1644,10 +2003,10 @@
         <w:jc w:val="both"/>
       </w:pPr>
       <w:r>
-        <w:t>A</w:t>
-      </w:r>
-      <w:r>
-        <w:t xml:space="preserve">dmin can </w:t>
+        <w:t>Admin</w:t>
+      </w:r>
+      <w:r>
+        <w:t xml:space="preserve"> can </w:t>
       </w:r>
       <w:r>
         <w:rPr>
@@ -1792,6 +2151,7 @@
         <w:jc w:val="both"/>
       </w:pPr>
       <w:r>
+        <w:lastRenderedPageBreak/>
         <w:t>When using modifying or deleting a book, admin must search for this book.</w:t>
       </w:r>
     </w:p>
@@ -2157,7 +2517,7 @@
           <w:szCs w:val="21"/>
           <w:shd w:val="clear" w:color="auto" w:fill="FFFFFF"/>
         </w:rPr>
-        <w:t xml:space="preserve">; Fiction; Personal Development; Home &amp; Garden; Poetry &amp; Drama </w:t>
+        <w:t xml:space="preserve">; Fiction; Personal Development; Home &amp; Garden; Poetry &amp; </w:t>
       </w:r>
       <w:r>
         <w:rPr>
@@ -2167,7 +2527,7 @@
           <w:szCs w:val="21"/>
           <w:shd w:val="clear" w:color="auto" w:fill="FFFFFF"/>
         </w:rPr>
-        <w:t>)</w:t>
+        <w:t>Drama)</w:t>
       </w:r>
     </w:p>
     <w:p>
@@ -2209,10 +2569,28 @@
         <w:jc w:val="both"/>
       </w:pPr>
       <w:r>
-        <w:t>Author</w:t>
-      </w:r>
-      <w:r>
-        <w:t>’s name</w:t>
+        <w:t>EAN</w:t>
+      </w:r>
+      <w:r>
+        <w:t xml:space="preserve"> (</w:t>
+      </w:r>
+      <w:r>
+        <w:t xml:space="preserve">A barcode type </w:t>
+      </w:r>
+      <w:r>
+        <w:t xml:space="preserve">contains </w:t>
+      </w:r>
+      <w:r>
+        <w:t>1</w:t>
+      </w:r>
+      <w:r>
+        <w:t>3 digit</w:t>
+      </w:r>
+      <w:r>
+        <w:t>s</w:t>
+      </w:r>
+      <w:r>
+        <w:t>)</w:t>
       </w:r>
     </w:p>
     <w:p>
@@ -2226,8 +2604,10 @@
         <w:jc w:val="both"/>
       </w:pPr>
       <w:r>
-        <w:lastRenderedPageBreak/>
-        <w:t>Publisher</w:t>
+        <w:t>Author</w:t>
+      </w:r>
+      <w:r>
+        <w:t>’s name</w:t>
       </w:r>
     </w:p>
     <w:p>
@@ -2241,7 +2621,7 @@
         <w:jc w:val="both"/>
       </w:pPr>
       <w:r>
-        <w:t>Language</w:t>
+        <w:t>Publisher</w:t>
       </w:r>
     </w:p>
     <w:p>
@@ -2255,7 +2635,7 @@
         <w:jc w:val="both"/>
       </w:pPr>
       <w:r>
-        <w:t>Country</w:t>
+        <w:t>Language</w:t>
       </w:r>
     </w:p>
     <w:p>
@@ -2269,7 +2649,21 @@
         <w:jc w:val="both"/>
       </w:pPr>
       <w:r>
-        <w:t>Publication Year</w:t>
+        <w:t>Country</w:t>
+      </w:r>
+    </w:p>
+    <w:p>
+      <w:pPr>
+        <w:pStyle w:val="ListParagraph"/>
+        <w:numPr>
+          <w:ilvl w:val="0"/>
+          <w:numId w:val="8"/>
+        </w:numPr>
+        <w:spacing w:line="240" w:lineRule="auto"/>
+        <w:jc w:val="both"/>
+      </w:pPr>
+      <w:r>
+        <w:t>Publication Date</w:t>
       </w:r>
     </w:p>
     <w:p>
@@ -2722,6 +3116,7 @@
         <w:jc w:val="both"/>
       </w:pPr>
       <w:r>
+        <w:lastRenderedPageBreak/>
         <w:t>The account information can be changed are almost user information except user id and user status.</w:t>
       </w:r>
     </w:p>
@@ -3016,7 +3411,10 @@
         <w:rPr>
           <w:color w:val="2E74B5" w:themeColor="accent1" w:themeShade="BF"/>
         </w:rPr>
-        <w:t>create a return transaction.</w:t>
+        <w:t xml:space="preserve">create a return transaction </w:t>
+      </w:r>
+      <w:r>
+        <w:t>in a specific borrowing transaction.</w:t>
       </w:r>
     </w:p>
     <w:p>
@@ -3029,7 +3427,6 @@
         <w:jc w:val="both"/>
       </w:pPr>
       <w:r>
-        <w:lastRenderedPageBreak/>
         <w:t>In list transaction, admin can select a borrowing transaction to be renewed or returned. Admin can also select book in borrowing transaction to add to renewing transaction or return transaction.</w:t>
       </w:r>
     </w:p>
@@ -3296,6 +3693,7 @@
         <w:jc w:val="both"/>
       </w:pPr>
       <w:r>
+        <w:lastRenderedPageBreak/>
         <w:t xml:space="preserve">In the View List Transaction, admin can choose to </w:t>
       </w:r>
       <w:r>
@@ -3359,6 +3757,9 @@
       <w:r>
         <w:t>Information of books</w:t>
       </w:r>
+      <w:r>
+        <w:t xml:space="preserve"> </w:t>
+      </w:r>
     </w:p>
     <w:p>
       <w:pPr>
@@ -3482,6 +3883,22 @@
       <w:pPr>
         <w:pStyle w:val="ListParagraph"/>
         <w:numPr>
+          <w:ilvl w:val="0"/>
+          <w:numId w:val="11"/>
+        </w:numPr>
+        <w:jc w:val="both"/>
+      </w:pPr>
+      <w:r>
+        <w:t>Issued by (</w:t>
+      </w:r>
+      <w:r>
+        <w:t>admin take the transaction)</w:t>
+      </w:r>
+    </w:p>
+    <w:p>
+      <w:pPr>
+        <w:pStyle w:val="ListParagraph"/>
+        <w:numPr>
           <w:ilvl w:val="1"/>
           <w:numId w:val="30"/>
         </w:numPr>
@@ -3529,7 +3946,6 @@
         <w:jc w:val="both"/>
       </w:pPr>
       <w:r>
-        <w:lastRenderedPageBreak/>
         <w:t>T</w:t>
       </w:r>
       <w:r>
@@ -3685,13 +4101,28 @@
         <w:t>return</w:t>
       </w:r>
       <w:r>
-        <w:t xml:space="preserve"> to library before expired time. At that time, if no one else </w:t>
+        <w:t xml:space="preserve"> to library</w:t>
+      </w:r>
+      <w:r>
+        <w:t xml:space="preserve"> to check for book condition</w:t>
+      </w:r>
+      <w:r>
+        <w:t xml:space="preserve"> before expired time. At that time, if no one else </w:t>
       </w:r>
       <w:r>
         <w:t>books</w:t>
       </w:r>
       <w:r>
-        <w:t xml:space="preserve"> this book, user can renew.</w:t>
+        <w:t xml:space="preserve"> these</w:t>
+      </w:r>
+      <w:r>
+        <w:t xml:space="preserve"> book</w:t>
+      </w:r>
+      <w:r>
+        <w:t xml:space="preserve"> and renewing times does not exceed limit renewing</w:t>
+      </w:r>
+      <w:r>
+        <w:t>, user can renew.</w:t>
       </w:r>
       <w:r>
         <w:t xml:space="preserve"> </w:t>
@@ -3725,15 +4156,28 @@
     <w:p>
       <w:pPr>
         <w:pStyle w:val="ListParagraph"/>
+        <w:numPr>
+          <w:ilvl w:val="1"/>
+          <w:numId w:val="25"/>
+        </w:numPr>
         <w:tabs>
           <w:tab w:val="left" w:pos="1350"/>
         </w:tabs>
-        <w:ind w:left="1800"/>
-        <w:jc w:val="both"/>
-      </w:pPr>
-      <w:r>
-        <w:t>5.1 When admin create new transaction, a dropdown box will be shown to let admin select which type of transaction will be created.</w:t>
-      </w:r>
+        <w:jc w:val="both"/>
+      </w:pPr>
+      <w:r>
+        <w:t>When admin create new transaction, a dropdown box will be shown to let admin select which type of transaction will be created.</w:t>
+      </w:r>
+    </w:p>
+    <w:p>
+      <w:pPr>
+        <w:pStyle w:val="ListParagraph"/>
+        <w:tabs>
+          <w:tab w:val="left" w:pos="1350"/>
+        </w:tabs>
+        <w:ind w:left="2520"/>
+        <w:jc w:val="both"/>
+      </w:pPr>
     </w:p>
     <w:sectPr>
       <w:pgSz w:w="12240" w:h="15840"/>
@@ -4546,6 +4990,96 @@
     </w:lvl>
   </w:abstractNum>
   <w:abstractNum w:abstractNumId="7" w15:restartNumberingAfterBreak="0">
+    <w:nsid w:val="142C20AD"/>
+    <w:multiLevelType w:val="hybridMultilevel"/>
+    <w:tmpl w:val="ECB0C7BE"/>
+    <w:lvl w:ilvl="0" w:tplc="7E40E38C">
+      <w:start w:val="1"/>
+      <w:numFmt w:val="decimal"/>
+      <w:lvlText w:val="4.%1"/>
+      <w:lvlJc w:val="left"/>
+      <w:pPr>
+        <w:ind w:left="2160" w:hanging="360"/>
+      </w:pPr>
+      <w:rPr>
+        <w:rFonts w:hint="default"/>
+        <w:color w:val="auto"/>
+      </w:rPr>
+    </w:lvl>
+    <w:lvl w:ilvl="1" w:tplc="04090019" w:tentative="1">
+      <w:start w:val="1"/>
+      <w:numFmt w:val="lowerLetter"/>
+      <w:lvlText w:val="%2."/>
+      <w:lvlJc w:val="left"/>
+      <w:pPr>
+        <w:ind w:left="2880" w:hanging="360"/>
+      </w:pPr>
+    </w:lvl>
+    <w:lvl w:ilvl="2" w:tplc="0409001B" w:tentative="1">
+      <w:start w:val="1"/>
+      <w:numFmt w:val="lowerRoman"/>
+      <w:lvlText w:val="%3."/>
+      <w:lvlJc w:val="right"/>
+      <w:pPr>
+        <w:ind w:left="3600" w:hanging="180"/>
+      </w:pPr>
+    </w:lvl>
+    <w:lvl w:ilvl="3" w:tplc="0409000F" w:tentative="1">
+      <w:start w:val="1"/>
+      <w:numFmt w:val="decimal"/>
+      <w:lvlText w:val="%4."/>
+      <w:lvlJc w:val="left"/>
+      <w:pPr>
+        <w:ind w:left="4320" w:hanging="360"/>
+      </w:pPr>
+    </w:lvl>
+    <w:lvl w:ilvl="4" w:tplc="04090019" w:tentative="1">
+      <w:start w:val="1"/>
+      <w:numFmt w:val="lowerLetter"/>
+      <w:lvlText w:val="%5."/>
+      <w:lvlJc w:val="left"/>
+      <w:pPr>
+        <w:ind w:left="5040" w:hanging="360"/>
+      </w:pPr>
+    </w:lvl>
+    <w:lvl w:ilvl="5" w:tplc="0409001B" w:tentative="1">
+      <w:start w:val="1"/>
+      <w:numFmt w:val="lowerRoman"/>
+      <w:lvlText w:val="%6."/>
+      <w:lvlJc w:val="right"/>
+      <w:pPr>
+        <w:ind w:left="5760" w:hanging="180"/>
+      </w:pPr>
+    </w:lvl>
+    <w:lvl w:ilvl="6" w:tplc="0409000F" w:tentative="1">
+      <w:start w:val="1"/>
+      <w:numFmt w:val="decimal"/>
+      <w:lvlText w:val="%7."/>
+      <w:lvlJc w:val="left"/>
+      <w:pPr>
+        <w:ind w:left="6480" w:hanging="360"/>
+      </w:pPr>
+    </w:lvl>
+    <w:lvl w:ilvl="7" w:tplc="04090019" w:tentative="1">
+      <w:start w:val="1"/>
+      <w:numFmt w:val="lowerLetter"/>
+      <w:lvlText w:val="%8."/>
+      <w:lvlJc w:val="left"/>
+      <w:pPr>
+        <w:ind w:left="7200" w:hanging="360"/>
+      </w:pPr>
+    </w:lvl>
+    <w:lvl w:ilvl="8" w:tplc="0409001B" w:tentative="1">
+      <w:start w:val="1"/>
+      <w:numFmt w:val="lowerRoman"/>
+      <w:lvlText w:val="%9."/>
+      <w:lvlJc w:val="right"/>
+      <w:pPr>
+        <w:ind w:left="7920" w:hanging="180"/>
+      </w:pPr>
+    </w:lvl>
+  </w:abstractNum>
+  <w:abstractNum w:abstractNumId="8" w15:restartNumberingAfterBreak="0">
     <w:nsid w:val="1B524205"/>
     <w:multiLevelType w:val="hybridMultilevel"/>
     <w:tmpl w:val="26E6C8E6"/>
@@ -4634,7 +5168,7 @@
       </w:pPr>
     </w:lvl>
   </w:abstractNum>
-  <w:abstractNum w:abstractNumId="8" w15:restartNumberingAfterBreak="0">
+  <w:abstractNum w:abstractNumId="9" w15:restartNumberingAfterBreak="0">
     <w:nsid w:val="1DC30547"/>
     <w:multiLevelType w:val="hybridMultilevel"/>
     <w:tmpl w:val="36C81202"/>
@@ -4747,7 +5281,120 @@
       </w:rPr>
     </w:lvl>
   </w:abstractNum>
-  <w:abstractNum w:abstractNumId="9" w15:restartNumberingAfterBreak="0">
+  <w:abstractNum w:abstractNumId="10" w15:restartNumberingAfterBreak="0">
+    <w:nsid w:val="1E142C3D"/>
+    <w:multiLevelType w:val="hybridMultilevel"/>
+    <w:tmpl w:val="BBBE17E0"/>
+    <w:lvl w:ilvl="0" w:tplc="042A0001">
+      <w:start w:val="1"/>
+      <w:numFmt w:val="bullet"/>
+      <w:lvlText w:val=""/>
+      <w:lvlJc w:val="left"/>
+      <w:pPr>
+        <w:ind w:left="2160" w:hanging="360"/>
+      </w:pPr>
+      <w:rPr>
+        <w:rFonts w:ascii="Symbol" w:hAnsi="Symbol" w:hint="default"/>
+      </w:rPr>
+    </w:lvl>
+    <w:lvl w:ilvl="1" w:tplc="04090003" w:tentative="1">
+      <w:start w:val="1"/>
+      <w:numFmt w:val="bullet"/>
+      <w:lvlText w:val="o"/>
+      <w:lvlJc w:val="left"/>
+      <w:pPr>
+        <w:ind w:left="2880" w:hanging="360"/>
+      </w:pPr>
+      <w:rPr>
+        <w:rFonts w:ascii="Courier New" w:hAnsi="Courier New" w:cs="Courier New" w:hint="default"/>
+      </w:rPr>
+    </w:lvl>
+    <w:lvl w:ilvl="2" w:tplc="04090005" w:tentative="1">
+      <w:start w:val="1"/>
+      <w:numFmt w:val="bullet"/>
+      <w:lvlText w:val=""/>
+      <w:lvlJc w:val="left"/>
+      <w:pPr>
+        <w:ind w:left="3600" w:hanging="360"/>
+      </w:pPr>
+      <w:rPr>
+        <w:rFonts w:ascii="Wingdings" w:hAnsi="Wingdings" w:hint="default"/>
+      </w:rPr>
+    </w:lvl>
+    <w:lvl w:ilvl="3" w:tplc="04090001" w:tentative="1">
+      <w:start w:val="1"/>
+      <w:numFmt w:val="bullet"/>
+      <w:lvlText w:val=""/>
+      <w:lvlJc w:val="left"/>
+      <w:pPr>
+        <w:ind w:left="4320" w:hanging="360"/>
+      </w:pPr>
+      <w:rPr>
+        <w:rFonts w:ascii="Symbol" w:hAnsi="Symbol" w:hint="default"/>
+      </w:rPr>
+    </w:lvl>
+    <w:lvl w:ilvl="4" w:tplc="04090003" w:tentative="1">
+      <w:start w:val="1"/>
+      <w:numFmt w:val="bullet"/>
+      <w:lvlText w:val="o"/>
+      <w:lvlJc w:val="left"/>
+      <w:pPr>
+        <w:ind w:left="5040" w:hanging="360"/>
+      </w:pPr>
+      <w:rPr>
+        <w:rFonts w:ascii="Courier New" w:hAnsi="Courier New" w:cs="Courier New" w:hint="default"/>
+      </w:rPr>
+    </w:lvl>
+    <w:lvl w:ilvl="5" w:tplc="04090005" w:tentative="1">
+      <w:start w:val="1"/>
+      <w:numFmt w:val="bullet"/>
+      <w:lvlText w:val=""/>
+      <w:lvlJc w:val="left"/>
+      <w:pPr>
+        <w:ind w:left="5760" w:hanging="360"/>
+      </w:pPr>
+      <w:rPr>
+        <w:rFonts w:ascii="Wingdings" w:hAnsi="Wingdings" w:hint="default"/>
+      </w:rPr>
+    </w:lvl>
+    <w:lvl w:ilvl="6" w:tplc="04090001" w:tentative="1">
+      <w:start w:val="1"/>
+      <w:numFmt w:val="bullet"/>
+      <w:lvlText w:val=""/>
+      <w:lvlJc w:val="left"/>
+      <w:pPr>
+        <w:ind w:left="6480" w:hanging="360"/>
+      </w:pPr>
+      <w:rPr>
+        <w:rFonts w:ascii="Symbol" w:hAnsi="Symbol" w:hint="default"/>
+      </w:rPr>
+    </w:lvl>
+    <w:lvl w:ilvl="7" w:tplc="04090003" w:tentative="1">
+      <w:start w:val="1"/>
+      <w:numFmt w:val="bullet"/>
+      <w:lvlText w:val="o"/>
+      <w:lvlJc w:val="left"/>
+      <w:pPr>
+        <w:ind w:left="7200" w:hanging="360"/>
+      </w:pPr>
+      <w:rPr>
+        <w:rFonts w:ascii="Courier New" w:hAnsi="Courier New" w:cs="Courier New" w:hint="default"/>
+      </w:rPr>
+    </w:lvl>
+    <w:lvl w:ilvl="8" w:tplc="04090005" w:tentative="1">
+      <w:start w:val="1"/>
+      <w:numFmt w:val="bullet"/>
+      <w:lvlText w:val=""/>
+      <w:lvlJc w:val="left"/>
+      <w:pPr>
+        <w:ind w:left="7920" w:hanging="360"/>
+      </w:pPr>
+      <w:rPr>
+        <w:rFonts w:ascii="Wingdings" w:hAnsi="Wingdings" w:hint="default"/>
+      </w:rPr>
+    </w:lvl>
+  </w:abstractNum>
+  <w:abstractNum w:abstractNumId="11" w15:restartNumberingAfterBreak="0">
     <w:nsid w:val="20093CDE"/>
     <w:multiLevelType w:val="multilevel"/>
     <w:tmpl w:val="042A001D"/>
@@ -4833,7 +5480,7 @@
       </w:pPr>
     </w:lvl>
   </w:abstractNum>
-  <w:abstractNum w:abstractNumId="10" w15:restartNumberingAfterBreak="0">
+  <w:abstractNum w:abstractNumId="12" w15:restartNumberingAfterBreak="0">
     <w:nsid w:val="26BF2EC2"/>
     <w:multiLevelType w:val="multilevel"/>
     <w:tmpl w:val="0BDE873C"/>
@@ -4946,7 +5593,7 @@
       </w:rPr>
     </w:lvl>
   </w:abstractNum>
-  <w:abstractNum w:abstractNumId="11" w15:restartNumberingAfterBreak="0">
+  <w:abstractNum w:abstractNumId="13" w15:restartNumberingAfterBreak="0">
     <w:nsid w:val="27145A57"/>
     <w:multiLevelType w:val="hybridMultilevel"/>
     <w:tmpl w:val="18442EF6"/>
@@ -5038,7 +5685,7 @@
       </w:pPr>
     </w:lvl>
   </w:abstractNum>
-  <w:abstractNum w:abstractNumId="12" w15:restartNumberingAfterBreak="0">
+  <w:abstractNum w:abstractNumId="14" w15:restartNumberingAfterBreak="0">
     <w:nsid w:val="2BF80768"/>
     <w:multiLevelType w:val="multilevel"/>
     <w:tmpl w:val="042A001D"/>
@@ -5124,7 +5771,7 @@
       </w:pPr>
     </w:lvl>
   </w:abstractNum>
-  <w:abstractNum w:abstractNumId="13" w15:restartNumberingAfterBreak="0">
+  <w:abstractNum w:abstractNumId="15" w15:restartNumberingAfterBreak="0">
     <w:nsid w:val="2C667B19"/>
     <w:multiLevelType w:val="multilevel"/>
     <w:tmpl w:val="381038DA"/>
@@ -5245,7 +5892,7 @@
       </w:rPr>
     </w:lvl>
   </w:abstractNum>
-  <w:abstractNum w:abstractNumId="14" w15:restartNumberingAfterBreak="0">
+  <w:abstractNum w:abstractNumId="16" w15:restartNumberingAfterBreak="0">
     <w:nsid w:val="2D054F6A"/>
     <w:multiLevelType w:val="multilevel"/>
     <w:tmpl w:val="5FDCFCB4"/>
@@ -5366,7 +6013,7 @@
       </w:rPr>
     </w:lvl>
   </w:abstractNum>
-  <w:abstractNum w:abstractNumId="15" w15:restartNumberingAfterBreak="0">
+  <w:abstractNum w:abstractNumId="17" w15:restartNumberingAfterBreak="0">
     <w:nsid w:val="30A44335"/>
     <w:multiLevelType w:val="hybridMultilevel"/>
     <w:tmpl w:val="1B90AB2E"/>
@@ -5479,7 +6126,7 @@
       </w:rPr>
     </w:lvl>
   </w:abstractNum>
-  <w:abstractNum w:abstractNumId="16" w15:restartNumberingAfterBreak="0">
+  <w:abstractNum w:abstractNumId="18" w15:restartNumberingAfterBreak="0">
     <w:nsid w:val="370E4C94"/>
     <w:multiLevelType w:val="hybridMultilevel"/>
     <w:tmpl w:val="FD008902"/>
@@ -5592,7 +6239,7 @@
       </w:rPr>
     </w:lvl>
   </w:abstractNum>
-  <w:abstractNum w:abstractNumId="17" w15:restartNumberingAfterBreak="0">
+  <w:abstractNum w:abstractNumId="19" w15:restartNumberingAfterBreak="0">
     <w:nsid w:val="38AD08C2"/>
     <w:multiLevelType w:val="multilevel"/>
     <w:tmpl w:val="9692CDD6"/>
@@ -5710,7 +6357,7 @@
       </w:rPr>
     </w:lvl>
   </w:abstractNum>
-  <w:abstractNum w:abstractNumId="18" w15:restartNumberingAfterBreak="0">
+  <w:abstractNum w:abstractNumId="20" w15:restartNumberingAfterBreak="0">
     <w:nsid w:val="398A212A"/>
     <w:multiLevelType w:val="multilevel"/>
     <w:tmpl w:val="7A488CC8"/>
@@ -5832,7 +6479,7 @@
       </w:rPr>
     </w:lvl>
   </w:abstractNum>
-  <w:abstractNum w:abstractNumId="19" w15:restartNumberingAfterBreak="0">
+  <w:abstractNum w:abstractNumId="21" w15:restartNumberingAfterBreak="0">
     <w:nsid w:val="39A05E19"/>
     <w:multiLevelType w:val="multilevel"/>
     <w:tmpl w:val="DE9238AE"/>
@@ -5954,7 +6601,7 @@
       </w:rPr>
     </w:lvl>
   </w:abstractNum>
-  <w:abstractNum w:abstractNumId="20" w15:restartNumberingAfterBreak="0">
+  <w:abstractNum w:abstractNumId="22" w15:restartNumberingAfterBreak="0">
     <w:nsid w:val="3CFC5B3C"/>
     <w:multiLevelType w:val="hybridMultilevel"/>
     <w:tmpl w:val="882EF3EC"/>
@@ -6067,7 +6714,7 @@
       </w:rPr>
     </w:lvl>
   </w:abstractNum>
-  <w:abstractNum w:abstractNumId="21" w15:restartNumberingAfterBreak="0">
+  <w:abstractNum w:abstractNumId="23" w15:restartNumberingAfterBreak="0">
     <w:nsid w:val="41650F23"/>
     <w:multiLevelType w:val="hybridMultilevel"/>
     <w:tmpl w:val="29A2B38E"/>
@@ -6156,7 +6803,7 @@
       </w:pPr>
     </w:lvl>
   </w:abstractNum>
-  <w:abstractNum w:abstractNumId="22" w15:restartNumberingAfterBreak="0">
+  <w:abstractNum w:abstractNumId="24" w15:restartNumberingAfterBreak="0">
     <w:nsid w:val="41D71F9F"/>
     <w:multiLevelType w:val="multilevel"/>
     <w:tmpl w:val="A87C0892"/>
@@ -6277,7 +6924,7 @@
       </w:rPr>
     </w:lvl>
   </w:abstractNum>
-  <w:abstractNum w:abstractNumId="23" w15:restartNumberingAfterBreak="0">
+  <w:abstractNum w:abstractNumId="25" w15:restartNumberingAfterBreak="0">
     <w:nsid w:val="427D6709"/>
     <w:multiLevelType w:val="hybridMultilevel"/>
     <w:tmpl w:val="0EF8B1F2"/>
@@ -6390,7 +7037,7 @@
       </w:rPr>
     </w:lvl>
   </w:abstractNum>
-  <w:abstractNum w:abstractNumId="24" w15:restartNumberingAfterBreak="0">
+  <w:abstractNum w:abstractNumId="26" w15:restartNumberingAfterBreak="0">
     <w:nsid w:val="4545230D"/>
     <w:multiLevelType w:val="multilevel"/>
     <w:tmpl w:val="C590A834"/>
@@ -6510,7 +7157,7 @@
       </w:rPr>
     </w:lvl>
   </w:abstractNum>
-  <w:abstractNum w:abstractNumId="25" w15:restartNumberingAfterBreak="0">
+  <w:abstractNum w:abstractNumId="27" w15:restartNumberingAfterBreak="0">
     <w:nsid w:val="52832778"/>
     <w:multiLevelType w:val="multilevel"/>
     <w:tmpl w:val="042A001F"/>
@@ -6596,7 +7243,7 @@
       </w:pPr>
     </w:lvl>
   </w:abstractNum>
-  <w:abstractNum w:abstractNumId="26" w15:restartNumberingAfterBreak="0">
+  <w:abstractNum w:abstractNumId="28" w15:restartNumberingAfterBreak="0">
     <w:nsid w:val="53AA5C5C"/>
     <w:multiLevelType w:val="hybridMultilevel"/>
     <w:tmpl w:val="FCD4ECE8"/>
@@ -6682,7 +7329,7 @@
       </w:pPr>
     </w:lvl>
   </w:abstractNum>
-  <w:abstractNum w:abstractNumId="27" w15:restartNumberingAfterBreak="0">
+  <w:abstractNum w:abstractNumId="29" w15:restartNumberingAfterBreak="0">
     <w:nsid w:val="556C4E83"/>
     <w:multiLevelType w:val="hybridMultilevel"/>
     <w:tmpl w:val="5A34D168"/>
@@ -6771,7 +7418,7 @@
       </w:pPr>
     </w:lvl>
   </w:abstractNum>
-  <w:abstractNum w:abstractNumId="28" w15:restartNumberingAfterBreak="0">
+  <w:abstractNum w:abstractNumId="30" w15:restartNumberingAfterBreak="0">
     <w:nsid w:val="55EC7435"/>
     <w:multiLevelType w:val="multilevel"/>
     <w:tmpl w:val="F3B88322"/>
@@ -6892,7 +7539,7 @@
       </w:rPr>
     </w:lvl>
   </w:abstractNum>
-  <w:abstractNum w:abstractNumId="29" w15:restartNumberingAfterBreak="0">
+  <w:abstractNum w:abstractNumId="31" w15:restartNumberingAfterBreak="0">
     <w:nsid w:val="5C237ED3"/>
     <w:multiLevelType w:val="hybridMultilevel"/>
     <w:tmpl w:val="5738540A"/>
@@ -7005,7 +7652,7 @@
       </w:rPr>
     </w:lvl>
   </w:abstractNum>
-  <w:abstractNum w:abstractNumId="30" w15:restartNumberingAfterBreak="0">
+  <w:abstractNum w:abstractNumId="32" w15:restartNumberingAfterBreak="0">
     <w:nsid w:val="5FC676E4"/>
     <w:multiLevelType w:val="multilevel"/>
     <w:tmpl w:val="AE9665AC"/>
@@ -7118,7 +7765,7 @@
       </w:rPr>
     </w:lvl>
   </w:abstractNum>
-  <w:abstractNum w:abstractNumId="31" w15:restartNumberingAfterBreak="0">
+  <w:abstractNum w:abstractNumId="33" w15:restartNumberingAfterBreak="0">
     <w:nsid w:val="625D6839"/>
     <w:multiLevelType w:val="hybridMultilevel"/>
     <w:tmpl w:val="2B666B2E"/>
@@ -7207,7 +7854,7 @@
       </w:pPr>
     </w:lvl>
   </w:abstractNum>
-  <w:abstractNum w:abstractNumId="32" w15:restartNumberingAfterBreak="0">
+  <w:abstractNum w:abstractNumId="34" w15:restartNumberingAfterBreak="0">
     <w:nsid w:val="6D4F2C29"/>
     <w:multiLevelType w:val="multilevel"/>
     <w:tmpl w:val="D8F6E124"/>
@@ -7328,7 +7975,7 @@
       </w:rPr>
     </w:lvl>
   </w:abstractNum>
-  <w:abstractNum w:abstractNumId="33" w15:restartNumberingAfterBreak="0">
+  <w:abstractNum w:abstractNumId="35" w15:restartNumberingAfterBreak="0">
     <w:nsid w:val="6E050E4F"/>
     <w:multiLevelType w:val="multilevel"/>
     <w:tmpl w:val="2BBE781E"/>
@@ -7449,7 +8096,7 @@
       </w:rPr>
     </w:lvl>
   </w:abstractNum>
-  <w:abstractNum w:abstractNumId="34" w15:restartNumberingAfterBreak="0">
+  <w:abstractNum w:abstractNumId="36" w15:restartNumberingAfterBreak="0">
     <w:nsid w:val="6FC121B0"/>
     <w:multiLevelType w:val="hybridMultilevel"/>
     <w:tmpl w:val="64E04F8E"/>
@@ -7541,7 +8188,7 @@
       </w:pPr>
     </w:lvl>
   </w:abstractNum>
-  <w:abstractNum w:abstractNumId="35" w15:restartNumberingAfterBreak="0">
+  <w:abstractNum w:abstractNumId="37" w15:restartNumberingAfterBreak="0">
     <w:nsid w:val="753F42F1"/>
     <w:multiLevelType w:val="hybridMultilevel"/>
     <w:tmpl w:val="C79EA2A4"/>
@@ -7630,7 +8277,7 @@
       </w:pPr>
     </w:lvl>
   </w:abstractNum>
-  <w:abstractNum w:abstractNumId="36" w15:restartNumberingAfterBreak="0">
+  <w:abstractNum w:abstractNumId="38" w15:restartNumberingAfterBreak="0">
     <w:nsid w:val="7A6F3F0F"/>
     <w:multiLevelType w:val="multilevel"/>
     <w:tmpl w:val="F3B88322"/>
@@ -7751,7 +8398,7 @@
       </w:rPr>
     </w:lvl>
   </w:abstractNum>
-  <w:abstractNum w:abstractNumId="37" w15:restartNumberingAfterBreak="0">
+  <w:abstractNum w:abstractNumId="39" w15:restartNumberingAfterBreak="0">
     <w:nsid w:val="7B582105"/>
     <w:multiLevelType w:val="hybridMultilevel"/>
     <w:tmpl w:val="103E9BC6"/>
@@ -7840,7 +8487,7 @@
       </w:pPr>
     </w:lvl>
   </w:abstractNum>
-  <w:abstractNum w:abstractNumId="38" w15:restartNumberingAfterBreak="0">
+  <w:abstractNum w:abstractNumId="40" w15:restartNumberingAfterBreak="0">
     <w:nsid w:val="7C4F494E"/>
     <w:multiLevelType w:val="multilevel"/>
     <w:tmpl w:val="CE58B00C"/>
@@ -7965,118 +8612,124 @@
     <w:abstractNumId w:val="5"/>
   </w:num>
   <w:num w:numId="2">
-    <w:abstractNumId w:val="36"/>
+    <w:abstractNumId w:val="38"/>
   </w:num>
   <w:num w:numId="3">
-    <w:abstractNumId w:val="21"/>
+    <w:abstractNumId w:val="23"/>
   </w:num>
   <w:num w:numId="4">
-    <w:abstractNumId w:val="22"/>
+    <w:abstractNumId w:val="24"/>
   </w:num>
   <w:num w:numId="5">
-    <w:abstractNumId w:val="31"/>
+    <w:abstractNumId w:val="33"/>
   </w:num>
   <w:num w:numId="6">
     <w:abstractNumId w:val="4"/>
   </w:num>
   <w:num w:numId="7">
-    <w:abstractNumId w:val="13"/>
+    <w:abstractNumId w:val="15"/>
   </w:num>
   <w:num w:numId="8">
-    <w:abstractNumId w:val="15"/>
+    <w:abstractNumId w:val="17"/>
   </w:num>
   <w:num w:numId="9">
-    <w:abstractNumId w:val="17"/>
+    <w:abstractNumId w:val="19"/>
   </w:num>
   <w:num w:numId="10">
     <w:abstractNumId w:val="3"/>
   </w:num>
   <w:num w:numId="11">
-    <w:abstractNumId w:val="20"/>
+    <w:abstractNumId w:val="22"/>
   </w:num>
   <w:num w:numId="12">
     <w:abstractNumId w:val="6"/>
   </w:num>
   <w:num w:numId="13">
+    <w:abstractNumId w:val="20"/>
+  </w:num>
+  <w:num w:numId="14">
+    <w:abstractNumId w:val="16"/>
+  </w:num>
+  <w:num w:numId="15">
+    <w:abstractNumId w:val="21"/>
+  </w:num>
+  <w:num w:numId="16">
+    <w:abstractNumId w:val="9"/>
+  </w:num>
+  <w:num w:numId="17">
     <w:abstractNumId w:val="18"/>
   </w:num>
-  <w:num w:numId="14">
-    <w:abstractNumId w:val="14"/>
-  </w:num>
-  <w:num w:numId="15">
-    <w:abstractNumId w:val="19"/>
-  </w:num>
-  <w:num w:numId="16">
-    <w:abstractNumId w:val="8"/>
-  </w:num>
-  <w:num w:numId="17">
-    <w:abstractNumId w:val="16"/>
-  </w:num>
   <w:num w:numId="18">
-    <w:abstractNumId w:val="24"/>
+    <w:abstractNumId w:val="26"/>
   </w:num>
   <w:num w:numId="19">
     <w:abstractNumId w:val="0"/>
   </w:num>
   <w:num w:numId="20">
-    <w:abstractNumId w:val="29"/>
+    <w:abstractNumId w:val="31"/>
   </w:num>
   <w:num w:numId="21">
-    <w:abstractNumId w:val="23"/>
+    <w:abstractNumId w:val="25"/>
   </w:num>
   <w:num w:numId="22">
-    <w:abstractNumId w:val="7"/>
+    <w:abstractNumId w:val="8"/>
   </w:num>
   <w:num w:numId="23">
     <w:abstractNumId w:val="2"/>
   </w:num>
   <w:num w:numId="24">
-    <w:abstractNumId w:val="11"/>
+    <w:abstractNumId w:val="13"/>
   </w:num>
   <w:num w:numId="25">
-    <w:abstractNumId w:val="33"/>
+    <w:abstractNumId w:val="35"/>
   </w:num>
   <w:num w:numId="26">
-    <w:abstractNumId w:val="30"/>
+    <w:abstractNumId w:val="32"/>
   </w:num>
   <w:num w:numId="27">
-    <w:abstractNumId w:val="32"/>
+    <w:abstractNumId w:val="34"/>
   </w:num>
   <w:num w:numId="28">
-    <w:abstractNumId w:val="10"/>
+    <w:abstractNumId w:val="12"/>
   </w:num>
   <w:num w:numId="29">
-    <w:abstractNumId w:val="34"/>
+    <w:abstractNumId w:val="36"/>
   </w:num>
   <w:num w:numId="30">
-    <w:abstractNumId w:val="38"/>
+    <w:abstractNumId w:val="40"/>
   </w:num>
   <w:num w:numId="31">
-    <w:abstractNumId w:val="26"/>
+    <w:abstractNumId w:val="28"/>
   </w:num>
   <w:num w:numId="32">
     <w:abstractNumId w:val="1"/>
   </w:num>
   <w:num w:numId="33">
+    <w:abstractNumId w:val="39"/>
+  </w:num>
+  <w:num w:numId="34">
+    <w:abstractNumId w:val="11"/>
+  </w:num>
+  <w:num w:numId="35">
+    <w:abstractNumId w:val="27"/>
+  </w:num>
+  <w:num w:numId="36">
+    <w:abstractNumId w:val="14"/>
+  </w:num>
+  <w:num w:numId="37">
+    <w:abstractNumId w:val="30"/>
+  </w:num>
+  <w:num w:numId="38">
     <w:abstractNumId w:val="37"/>
   </w:num>
-  <w:num w:numId="34">
-    <w:abstractNumId w:val="9"/>
+  <w:num w:numId="39">
+    <w:abstractNumId w:val="29"/>
   </w:num>
-  <w:num w:numId="35">
-    <w:abstractNumId w:val="25"/>
+  <w:num w:numId="40">
+    <w:abstractNumId w:val="10"/>
   </w:num>
-  <w:num w:numId="36">
-    <w:abstractNumId w:val="12"/>
-  </w:num>
-  <w:num w:numId="37">
-    <w:abstractNumId w:val="28"/>
-  </w:num>
-  <w:num w:numId="38">
-    <w:abstractNumId w:val="35"/>
-  </w:num>
-  <w:num w:numId="39">
-    <w:abstractNumId w:val="27"/>
+  <w:num w:numId="41">
+    <w:abstractNumId w:val="7"/>
   </w:num>
 </w:numbering>
 </file>

</xml_diff>

<commit_message>
Change a little bit in requirement, use case, class diagram and database design
</commit_message>
<xml_diff>
--- a/Documents/Books Library Management Requirement.docx
+++ b/Documents/Books Library Management Requirement.docx
@@ -11,6 +11,8 @@
           <w:szCs w:val="48"/>
         </w:rPr>
       </w:pPr>
+      <w:bookmarkStart w:id="0" w:name="_GoBack"/>
+      <w:bookmarkEnd w:id="0"/>
       <w:r>
         <w:rPr>
           <w:color w:val="2F5496" w:themeColor="accent5" w:themeShade="BF"/>
@@ -391,7 +393,13 @@
         </w:rPr>
       </w:pPr>
       <w:r>
-        <w:t xml:space="preserve">With users who have not logged in system, they can </w:t>
+        <w:t>With users</w:t>
+      </w:r>
+      <w:r>
+        <w:t xml:space="preserve"> or admin</w:t>
+      </w:r>
+      <w:r>
+        <w:t xml:space="preserve"> who have not logged in system, they can </w:t>
       </w:r>
       <w:r>
         <w:rPr>
@@ -418,16 +426,22 @@
         <w:t xml:space="preserve"> the</w:t>
       </w:r>
       <w:r>
-        <w:t xml:space="preserve"> user (some information given by user are </w:t>
-      </w:r>
-      <w:r>
-        <w:t>title and</w:t>
+        <w:t xml:space="preserve"> user (these</w:t>
+      </w:r>
+      <w:r>
+        <w:t xml:space="preserve"> are </w:t>
+      </w:r>
+      <w:r>
+        <w:t>title,</w:t>
       </w:r>
       <w:r>
         <w:t xml:space="preserve"> author</w:t>
       </w:r>
       <w:r>
         <w:t>’s name</w:t>
+      </w:r>
+      <w:r>
+        <w:t xml:space="preserve"> or ISBN</w:t>
       </w:r>
       <w:r>
         <w:t>)</w:t>
@@ -718,25 +732,7 @@
       </w:pPr>
       <w:r>
         <w:lastRenderedPageBreak/>
-        <w:t xml:space="preserve">4.1 Server will </w:t>
-      </w:r>
-      <w:r>
-        <w:t>send an email</w:t>
-      </w:r>
-      <w:r>
-        <w:t xml:space="preserve"> contains reset password</w:t>
-      </w:r>
-      <w:r>
-        <w:t xml:space="preserve"> to specific email link</w:t>
-      </w:r>
-      <w:r>
-        <w:t>ed</w:t>
-      </w:r>
-      <w:r>
-        <w:t xml:space="preserve"> with account</w:t>
-      </w:r>
-      <w:r>
-        <w:t>.</w:t>
+        <w:t xml:space="preserve">4.1 System will interact with an email service to send random password attached to email </w:t>
       </w:r>
     </w:p>
     <w:p>
@@ -1396,7 +1392,20 @@
         <w:jc w:val="both"/>
       </w:pPr>
       <w:r>
-        <w:t>Book ID</w:t>
+        <w:t>ISBN</w:t>
+      </w:r>
+    </w:p>
+    <w:p>
+      <w:pPr>
+        <w:pStyle w:val="ListParagraph"/>
+        <w:numPr>
+          <w:ilvl w:val="0"/>
+          <w:numId w:val="6"/>
+        </w:numPr>
+        <w:jc w:val="both"/>
+      </w:pPr>
+      <w:r>
+        <w:t>No of book</w:t>
       </w:r>
     </w:p>
     <w:p>
@@ -1562,12 +1571,19 @@
     </w:p>
     <w:p>
       <w:pPr>
+        <w:pStyle w:val="ListParagraph"/>
+        <w:numPr>
+          <w:ilvl w:val="0"/>
+          <w:numId w:val="42"/>
+        </w:numPr>
         <w:spacing w:after="0" w:line="240" w:lineRule="auto"/>
-        <w:ind w:left="1440"/>
-        <w:jc w:val="both"/>
-      </w:pPr>
-      <w:r>
-        <w:t>1. Admin or administrator</w:t>
+        <w:jc w:val="both"/>
+        <w:rPr>
+          <w:color w:val="1F4E79" w:themeColor="accent1" w:themeShade="80"/>
+        </w:rPr>
+      </w:pPr>
+      <w:r>
+        <w:t>Admin or administrator</w:t>
       </w:r>
       <w:r>
         <w:t xml:space="preserve"> have been granted the techni</w:t>
@@ -1620,16 +1636,53 @@
       <w:r>
         <w:t>.</w:t>
       </w:r>
-    </w:p>
-    <w:p>
-      <w:pPr>
+      <w:r>
+        <w:t xml:space="preserve"> Besides, admin can </w:t>
+      </w:r>
+      <w:r>
+        <w:rPr>
+          <w:color w:val="1F4E79" w:themeColor="accent1" w:themeShade="80"/>
+        </w:rPr>
+        <w:t>change his/her password</w:t>
+      </w:r>
+      <w:r>
+        <w:rPr>
+          <w:color w:val="1F4E79" w:themeColor="accent1" w:themeShade="80"/>
+        </w:rPr>
+        <w:t xml:space="preserve"> </w:t>
+      </w:r>
+      <w:r>
+        <w:t xml:space="preserve">which similar to </w:t>
+      </w:r>
+      <w:r>
+        <w:rPr>
+          <w:color w:val="1F4E79" w:themeColor="accent1" w:themeShade="80"/>
+        </w:rPr>
+        <w:t xml:space="preserve">change password </w:t>
+      </w:r>
+      <w:r>
+        <w:rPr>
+          <w:color w:val="1F4E79" w:themeColor="accent1" w:themeShade="80"/>
+        </w:rPr>
+        <w:t xml:space="preserve">of </w:t>
+      </w:r>
+      <w:r>
+        <w:rPr>
+          <w:color w:val="1F4E79" w:themeColor="accent1" w:themeShade="80"/>
+        </w:rPr>
+        <w:t>user.</w:t>
+      </w:r>
+    </w:p>
+    <w:p>
+      <w:pPr>
+        <w:pStyle w:val="ListParagraph"/>
+        <w:numPr>
+          <w:ilvl w:val="0"/>
+          <w:numId w:val="42"/>
+        </w:numPr>
         <w:spacing w:after="0" w:line="240" w:lineRule="auto"/>
-        <w:ind w:left="1440"/>
-        <w:jc w:val="both"/>
-      </w:pPr>
-      <w:r>
-        <w:t xml:space="preserve">2. </w:t>
-      </w:r>
+        <w:jc w:val="both"/>
+      </w:pPr>
       <w:r>
         <w:t xml:space="preserve">There is also an ability called, </w:t>
       </w:r>
@@ -1654,116 +1707,102 @@
     </w:p>
     <w:p>
       <w:pPr>
+        <w:pStyle w:val="ListParagraph"/>
+        <w:numPr>
+          <w:ilvl w:val="0"/>
+          <w:numId w:val="42"/>
+        </w:numPr>
         <w:spacing w:after="0" w:line="240" w:lineRule="auto"/>
-        <w:ind w:left="1440"/>
-        <w:jc w:val="both"/>
-      </w:pPr>
-      <w:r>
-        <w:t xml:space="preserve">3. There are two types of admin: Normal admin and system admin. </w:t>
-      </w:r>
-    </w:p>
-    <w:p>
-      <w:pPr>
+        <w:jc w:val="both"/>
+      </w:pPr>
+      <w:r>
+        <w:t xml:space="preserve">There are two types of admin: Normal admin and system admin. System admin have all authorization of normal admin and can </w:t>
+      </w:r>
+      <w:r>
+        <w:rPr>
+          <w:color w:val="1F4E79" w:themeColor="accent1" w:themeShade="80"/>
+        </w:rPr>
+        <w:t xml:space="preserve">Add new admin account, </w:t>
+      </w:r>
+      <w:r>
+        <w:rPr>
+          <w:color w:val="1F4E79" w:themeColor="accent1" w:themeShade="80"/>
+        </w:rPr>
+        <w:t>View List Admin</w:t>
+      </w:r>
+      <w:r>
+        <w:rPr>
+          <w:color w:val="1F4E79" w:themeColor="accent1" w:themeShade="80"/>
+        </w:rPr>
+        <w:t>s</w:t>
+      </w:r>
+      <w:r>
+        <w:rPr>
+          <w:color w:val="1F4E79" w:themeColor="accent1" w:themeShade="80"/>
+        </w:rPr>
+        <w:t xml:space="preserve">, </w:t>
+      </w:r>
+      <w:r>
+        <w:rPr>
+          <w:color w:val="1F4E79" w:themeColor="accent1" w:themeShade="80"/>
+        </w:rPr>
+        <w:t>Modify</w:t>
+      </w:r>
+      <w:r>
+        <w:rPr>
+          <w:color w:val="1F4E79" w:themeColor="accent1" w:themeShade="80"/>
+        </w:rPr>
+        <w:t xml:space="preserve">, </w:t>
+      </w:r>
+      <w:r>
+        <w:rPr>
+          <w:color w:val="1F4E79" w:themeColor="accent1" w:themeShade="80"/>
+        </w:rPr>
+        <w:t>Set</w:t>
+      </w:r>
+      <w:r>
+        <w:rPr>
+          <w:color w:val="1F4E79" w:themeColor="accent1" w:themeShade="80"/>
+        </w:rPr>
+        <w:t xml:space="preserve"> Normal</w:t>
+      </w:r>
+      <w:r>
+        <w:rPr>
+          <w:color w:val="1F4E79" w:themeColor="accent1" w:themeShade="80"/>
+        </w:rPr>
+        <w:t xml:space="preserve"> admin state</w:t>
+      </w:r>
+      <w:r>
+        <w:rPr>
+          <w:color w:val="1F4E79" w:themeColor="accent1" w:themeShade="80"/>
+        </w:rPr>
+        <w:t xml:space="preserve"> </w:t>
+      </w:r>
+      <w:r>
+        <w:t>or</w:t>
+      </w:r>
+      <w:r>
+        <w:rPr>
+          <w:color w:val="1F4E79" w:themeColor="accent1" w:themeShade="80"/>
+        </w:rPr>
+        <w:t xml:space="preserve"> Upgrade normal admin to system admin</w:t>
+      </w:r>
+      <w:r>
+        <w:rPr>
+          <w:color w:val="1F4E79" w:themeColor="accent1" w:themeShade="80"/>
+        </w:rPr>
+        <w:t>.</w:t>
+      </w:r>
+    </w:p>
+    <w:p>
+      <w:pPr>
+        <w:pStyle w:val="ListParagraph"/>
+        <w:numPr>
+          <w:ilvl w:val="0"/>
+          <w:numId w:val="44"/>
+        </w:numPr>
         <w:spacing w:after="0" w:line="240" w:lineRule="auto"/>
-        <w:ind w:left="1440"/>
-        <w:jc w:val="both"/>
-        <w:rPr>
-          <w:color w:val="1F4E79" w:themeColor="accent1" w:themeShade="80"/>
-        </w:rPr>
-      </w:pPr>
-      <w:r>
-        <w:t xml:space="preserve">4. System admin have all authorization of normal admin and can </w:t>
-      </w:r>
-      <w:r>
-        <w:rPr>
-          <w:color w:val="1F4E79" w:themeColor="accent1" w:themeShade="80"/>
-        </w:rPr>
-        <w:t xml:space="preserve">Add new admin account, </w:t>
-      </w:r>
-      <w:r>
-        <w:rPr>
-          <w:color w:val="1F4E79" w:themeColor="accent1" w:themeShade="80"/>
-        </w:rPr>
-        <w:t>View List Admin</w:t>
-      </w:r>
-      <w:r>
-        <w:rPr>
-          <w:color w:val="1F4E79" w:themeColor="accent1" w:themeShade="80"/>
-        </w:rPr>
-        <w:t>s</w:t>
-      </w:r>
-      <w:r>
-        <w:rPr>
-          <w:color w:val="1F4E79" w:themeColor="accent1" w:themeShade="80"/>
-        </w:rPr>
-        <w:t xml:space="preserve">, </w:t>
-      </w:r>
-      <w:r>
-        <w:rPr>
-          <w:color w:val="1F4E79" w:themeColor="accent1" w:themeShade="80"/>
-        </w:rPr>
-        <w:t>Modify</w:t>
-      </w:r>
-      <w:r>
-        <w:rPr>
-          <w:color w:val="1F4E79" w:themeColor="accent1" w:themeShade="80"/>
-        </w:rPr>
-        <w:t xml:space="preserve">, </w:t>
-      </w:r>
-      <w:r>
-        <w:rPr>
-          <w:color w:val="1F4E79" w:themeColor="accent1" w:themeShade="80"/>
-        </w:rPr>
-        <w:t>S</w:t>
-      </w:r>
-      <w:r>
-        <w:rPr>
-          <w:color w:val="1F4E79" w:themeColor="accent1" w:themeShade="80"/>
-        </w:rPr>
-        <w:t>et</w:t>
-      </w:r>
-      <w:r>
-        <w:rPr>
-          <w:color w:val="1F4E79" w:themeColor="accent1" w:themeShade="80"/>
-        </w:rPr>
-        <w:t xml:space="preserve"> Normal</w:t>
-      </w:r>
-      <w:r>
-        <w:rPr>
-          <w:color w:val="1F4E79" w:themeColor="accent1" w:themeShade="80"/>
-        </w:rPr>
-        <w:t xml:space="preserve"> admin state</w:t>
-      </w:r>
-      <w:r>
-        <w:rPr>
-          <w:color w:val="1F4E79" w:themeColor="accent1" w:themeShade="80"/>
-        </w:rPr>
-        <w:t xml:space="preserve"> </w:t>
-      </w:r>
-      <w:r>
-        <w:t>or</w:t>
-      </w:r>
-      <w:r>
-        <w:rPr>
-          <w:color w:val="1F4E79" w:themeColor="accent1" w:themeShade="80"/>
-        </w:rPr>
-        <w:t xml:space="preserve"> Upgrade normal admin to system admin</w:t>
-      </w:r>
-      <w:r>
-        <w:rPr>
-          <w:color w:val="1F4E79" w:themeColor="accent1" w:themeShade="80"/>
-        </w:rPr>
-        <w:t>.</w:t>
-      </w:r>
-    </w:p>
-    <w:p>
-      <w:pPr>
-        <w:pStyle w:val="ListParagraph"/>
-        <w:numPr>
-          <w:ilvl w:val="0"/>
-          <w:numId w:val="41"/>
-        </w:numPr>
-        <w:spacing w:after="0" w:line="240" w:lineRule="auto"/>
+        <w:ind w:left="2520"/>
         <w:jc w:val="both"/>
         <w:rPr>
           <w:color w:val="1F4E79" w:themeColor="accent1" w:themeShade="80"/>
@@ -1781,7 +1820,7 @@
           <w:numId w:val="40"/>
         </w:numPr>
         <w:spacing w:after="0"/>
-        <w:ind w:left="2520"/>
+        <w:ind w:left="2970"/>
         <w:jc w:val="both"/>
       </w:pPr>
       <w:r>
@@ -1802,7 +1841,7 @@
           <w:numId w:val="40"/>
         </w:numPr>
         <w:spacing w:after="0"/>
-        <w:ind w:left="2520"/>
+        <w:ind w:left="2970"/>
         <w:jc w:val="both"/>
       </w:pPr>
       <w:r>
@@ -1817,7 +1856,7 @@
           <w:numId w:val="40"/>
         </w:numPr>
         <w:spacing w:after="0"/>
-        <w:ind w:left="2520"/>
+        <w:ind w:left="2970"/>
         <w:jc w:val="both"/>
       </w:pPr>
       <w:r>
@@ -1838,11 +1877,11 @@
           <w:numId w:val="40"/>
         </w:numPr>
         <w:spacing w:after="0"/>
-        <w:ind w:left="2520"/>
-        <w:jc w:val="both"/>
-      </w:pPr>
-      <w:r>
-        <w:t>Designation</w:t>
+        <w:ind w:left="2970"/>
+        <w:jc w:val="both"/>
+      </w:pPr>
+      <w:r>
+        <w:t>Position</w:t>
       </w:r>
     </w:p>
     <w:p>
@@ -1853,14 +1892,12 @@
           <w:numId w:val="40"/>
         </w:numPr>
         <w:spacing w:after="0"/>
-        <w:ind w:left="2520"/>
+        <w:ind w:left="2970"/>
         <w:jc w:val="both"/>
       </w:pPr>
       <w:r>
         <w:t>Email</w:t>
       </w:r>
-      <w:bookmarkStart w:id="0" w:name="_GoBack"/>
-      <w:bookmarkEnd w:id="0"/>
     </w:p>
     <w:p>
       <w:pPr>
@@ -1870,7 +1907,7 @@
           <w:numId w:val="40"/>
         </w:numPr>
         <w:spacing w:after="0"/>
-        <w:ind w:left="2520"/>
+        <w:ind w:left="2970"/>
         <w:jc w:val="both"/>
       </w:pPr>
       <w:r>
@@ -1885,7 +1922,7 @@
           <w:numId w:val="40"/>
         </w:numPr>
         <w:spacing w:after="0"/>
-        <w:ind w:left="2520"/>
+        <w:ind w:left="2970"/>
         <w:jc w:val="both"/>
       </w:pPr>
       <w:r>
@@ -1903,14 +1940,28 @@
           <w:numId w:val="40"/>
         </w:numPr>
         <w:spacing w:after="0"/>
+        <w:ind w:left="2970"/>
+        <w:jc w:val="both"/>
+      </w:pPr>
+      <w:r>
+        <w:t xml:space="preserve">State </w:t>
+      </w:r>
+      <w:r>
+        <w:t>(Active, Retired)</w:t>
+      </w:r>
+    </w:p>
+    <w:p>
+      <w:pPr>
+        <w:pStyle w:val="ListParagraph"/>
+        <w:numPr>
+          <w:ilvl w:val="0"/>
+          <w:numId w:val="44"/>
+        </w:numPr>
         <w:ind w:left="2520"/>
         <w:jc w:val="both"/>
       </w:pPr>
       <w:r>
-        <w:t xml:space="preserve">State </w:t>
-      </w:r>
-      <w:r>
-        <w:t>(Active, Retired)</w:t>
+        <w:t>When create new admin account, admin state will be set to “Active”.</w:t>
       </w:r>
     </w:p>
     <w:p>
@@ -1918,15 +1969,16 @@
         <w:pStyle w:val="ListParagraph"/>
         <w:numPr>
           <w:ilvl w:val="0"/>
-          <w:numId w:val="41"/>
-        </w:numPr>
-        <w:jc w:val="both"/>
-      </w:pPr>
-      <w:r>
-        <w:t>When create new admin account, admin state will be set to “Active”</w:t>
-      </w:r>
-      <w:r>
-        <w:t>.</w:t>
+          <w:numId w:val="44"/>
+        </w:numPr>
+        <w:ind w:left="2520"/>
+        <w:jc w:val="both"/>
+      </w:pPr>
+      <w:r>
+        <w:t xml:space="preserve">System admin can modify Full Name, Designation Email or </w:t>
+      </w:r>
+      <w:r>
+        <w:t>Phone Number.</w:t>
       </w:r>
     </w:p>
     <w:p>
@@ -1934,15 +1986,25 @@
         <w:pStyle w:val="ListParagraph"/>
         <w:numPr>
           <w:ilvl w:val="0"/>
-          <w:numId w:val="41"/>
-        </w:numPr>
-        <w:jc w:val="both"/>
-      </w:pPr>
-      <w:r>
-        <w:t xml:space="preserve">System admin can modify Full Name, Designation Email or </w:t>
-      </w:r>
-      <w:r>
-        <w:t>Phone Number.</w:t>
+          <w:numId w:val="44"/>
+        </w:numPr>
+        <w:ind w:left="2520"/>
+        <w:jc w:val="both"/>
+      </w:pPr>
+      <w:r>
+        <w:t xml:space="preserve">When Viewing List Admins, System Admin can </w:t>
+      </w:r>
+      <w:r>
+        <w:rPr>
+          <w:color w:val="1F4E79" w:themeColor="accent1" w:themeShade="80"/>
+        </w:rPr>
+        <w:t xml:space="preserve">view personal info of specific admin </w:t>
+      </w:r>
+      <w:r>
+        <w:t>(include system admin and normal admin).</w:t>
+      </w:r>
+      <w:r>
+        <w:t xml:space="preserve"> The info can be showed are all the information listed above except Password.</w:t>
       </w:r>
     </w:p>
     <w:p>
@@ -1950,21 +2012,30 @@
         <w:pStyle w:val="ListParagraph"/>
         <w:numPr>
           <w:ilvl w:val="0"/>
-          <w:numId w:val="41"/>
-        </w:numPr>
-        <w:jc w:val="both"/>
-      </w:pPr>
-      <w:r>
-        <w:t xml:space="preserve">When Viewing List Admins, System Admin can </w:t>
-      </w:r>
-      <w:r>
-        <w:rPr>
-          <w:color w:val="1F4E79" w:themeColor="accent1" w:themeShade="80"/>
-        </w:rPr>
-        <w:t xml:space="preserve">view personal info of specific admin </w:t>
-      </w:r>
-      <w:r>
-        <w:t>(include system admin and normal admin).</w:t>
+          <w:numId w:val="44"/>
+        </w:numPr>
+        <w:ind w:left="2520"/>
+        <w:jc w:val="both"/>
+      </w:pPr>
+      <w:r>
+        <w:t>Admin who have active state means</w:t>
+      </w:r>
+      <w:r>
+        <w:t xml:space="preserve"> they are in active and have full right of their account while admin in retired state mean that they have no right in system and they cannot log in to system anymore.</w:t>
+      </w:r>
+    </w:p>
+    <w:p>
+      <w:pPr>
+        <w:pStyle w:val="ListParagraph"/>
+        <w:numPr>
+          <w:ilvl w:val="0"/>
+          <w:numId w:val="44"/>
+        </w:numPr>
+        <w:ind w:left="2520"/>
+        <w:jc w:val="both"/>
+      </w:pPr>
+      <w:r>
+        <w:t>System admin always in active state.</w:t>
       </w:r>
     </w:p>
     <w:p>
@@ -2055,6 +2126,7 @@
         <w:jc w:val="both"/>
       </w:pPr>
       <w:r>
+        <w:lastRenderedPageBreak/>
         <w:t xml:space="preserve">Besides, admin can </w:t>
       </w:r>
       <w:r>
@@ -2135,10 +2207,13 @@
         <w:t>ing</w:t>
       </w:r>
       <w:r>
-        <w:t xml:space="preserve"> new book, the book title and author’s name must not be duplicate with another in system</w:t>
-      </w:r>
-      <w:r>
-        <w:t>.</w:t>
+        <w:t xml:space="preserve"> new book,</w:t>
+      </w:r>
+      <w:r>
+        <w:t xml:space="preserve"> </w:t>
+      </w:r>
+      <w:r>
+        <w:t>system will find the number of books have duplicated ISBN with the new book and increase 1 in No of book to the new book information. If no duplicated ISBN, No of book will initialized by 0.</w:t>
       </w:r>
     </w:p>
     <w:p>
@@ -2151,7 +2226,6 @@
         <w:jc w:val="both"/>
       </w:pPr>
       <w:r>
-        <w:lastRenderedPageBreak/>
         <w:t>When using modifying or deleting a book, admin must search for this book.</w:t>
       </w:r>
     </w:p>
@@ -2272,6 +2346,18 @@
       </w:pPr>
       <w:r>
         <w:t xml:space="preserve">Image of Book’s cover </w:t>
+      </w:r>
+    </w:p>
+    <w:p>
+      <w:pPr>
+        <w:pStyle w:val="ListParagraph"/>
+        <w:numPr>
+          <w:ilvl w:val="0"/>
+          <w:numId w:val="8"/>
+        </w:numPr>
+      </w:pPr>
+      <w:r>
+        <w:t>ISBN (contains 13 digits)</w:t>
       </w:r>
     </w:p>
     <w:p>
@@ -2555,42 +2641,7 @@
         <w:jc w:val="both"/>
       </w:pPr>
       <w:r>
-        <w:t>ID</w:t>
-      </w:r>
-    </w:p>
-    <w:p>
-      <w:pPr>
-        <w:pStyle w:val="ListParagraph"/>
-        <w:numPr>
-          <w:ilvl w:val="0"/>
-          <w:numId w:val="8"/>
-        </w:numPr>
-        <w:spacing w:line="240" w:lineRule="auto"/>
-        <w:jc w:val="both"/>
-      </w:pPr>
-      <w:r>
-        <w:t>EAN</w:t>
-      </w:r>
-      <w:r>
-        <w:t xml:space="preserve"> (</w:t>
-      </w:r>
-      <w:r>
-        <w:t xml:space="preserve">A barcode type </w:t>
-      </w:r>
-      <w:r>
-        <w:t xml:space="preserve">contains </w:t>
-      </w:r>
-      <w:r>
-        <w:t>1</w:t>
-      </w:r>
-      <w:r>
-        <w:t>3 digit</w:t>
-      </w:r>
-      <w:r>
-        <w:t>s</w:t>
-      </w:r>
-      <w:r>
-        <w:t>)</w:t>
+        <w:t>No of book (use to identify with other copy)</w:t>
       </w:r>
     </w:p>
     <w:p>
@@ -2949,6 +3000,7 @@
         <w:jc w:val="both"/>
       </w:pPr>
       <w:r>
+        <w:lastRenderedPageBreak/>
         <w:t xml:space="preserve">In the </w:t>
       </w:r>
       <w:r>
@@ -3116,7 +3168,6 @@
         <w:jc w:val="both"/>
       </w:pPr>
       <w:r>
-        <w:lastRenderedPageBreak/>
         <w:t>The account information can be changed are almost user information except user id and user status.</w:t>
       </w:r>
     </w:p>
@@ -3576,6 +3627,7 @@
         <w:jc w:val="both"/>
       </w:pPr>
       <w:r>
+        <w:lastRenderedPageBreak/>
         <w:t>A transaction book can borrow 14 days, renew</w:t>
       </w:r>
       <w:r>
@@ -3693,7 +3745,6 @@
         <w:jc w:val="both"/>
       </w:pPr>
       <w:r>
-        <w:lastRenderedPageBreak/>
         <w:t xml:space="preserve">In the View List Transaction, admin can choose to </w:t>
       </w:r>
       <w:r>
@@ -4079,7 +4130,11 @@
         <w:t>When the User ID is chosen, the system will show the User Information. Information of books includes: book title, book ID, fee to lend</w:t>
       </w:r>
       <w:r>
-        <w:t xml:space="preserve"> and book status (borrowed or returned)</w:t>
+        <w:t xml:space="preserve"> and book status </w:t>
+      </w:r>
+      <w:r>
+        <w:lastRenderedPageBreak/>
+        <w:t>(borrowed or returned)</w:t>
       </w:r>
       <w:r>
         <w:t>. When book name or book ID is chosen, the system will show the information of this book.</w:t>
@@ -6014,6 +6069,95 @@
     </w:lvl>
   </w:abstractNum>
   <w:abstractNum w:abstractNumId="17" w15:restartNumberingAfterBreak="0">
+    <w:nsid w:val="2E507806"/>
+    <w:multiLevelType w:val="hybridMultilevel"/>
+    <w:tmpl w:val="DE74952A"/>
+    <w:lvl w:ilvl="0" w:tplc="39B4264E">
+      <w:start w:val="1"/>
+      <w:numFmt w:val="decimal"/>
+      <w:lvlText w:val="%1."/>
+      <w:lvlJc w:val="left"/>
+      <w:pPr>
+        <w:ind w:left="1800" w:hanging="360"/>
+      </w:pPr>
+      <w:rPr>
+        <w:rFonts w:hint="default"/>
+      </w:rPr>
+    </w:lvl>
+    <w:lvl w:ilvl="1" w:tplc="04090019" w:tentative="1">
+      <w:start w:val="1"/>
+      <w:numFmt w:val="lowerLetter"/>
+      <w:lvlText w:val="%2."/>
+      <w:lvlJc w:val="left"/>
+      <w:pPr>
+        <w:ind w:left="2520" w:hanging="360"/>
+      </w:pPr>
+    </w:lvl>
+    <w:lvl w:ilvl="2" w:tplc="0409001B" w:tentative="1">
+      <w:start w:val="1"/>
+      <w:numFmt w:val="lowerRoman"/>
+      <w:lvlText w:val="%3."/>
+      <w:lvlJc w:val="right"/>
+      <w:pPr>
+        <w:ind w:left="3240" w:hanging="180"/>
+      </w:pPr>
+    </w:lvl>
+    <w:lvl w:ilvl="3" w:tplc="0409000F" w:tentative="1">
+      <w:start w:val="1"/>
+      <w:numFmt w:val="decimal"/>
+      <w:lvlText w:val="%4."/>
+      <w:lvlJc w:val="left"/>
+      <w:pPr>
+        <w:ind w:left="3960" w:hanging="360"/>
+      </w:pPr>
+    </w:lvl>
+    <w:lvl w:ilvl="4" w:tplc="04090019" w:tentative="1">
+      <w:start w:val="1"/>
+      <w:numFmt w:val="lowerLetter"/>
+      <w:lvlText w:val="%5."/>
+      <w:lvlJc w:val="left"/>
+      <w:pPr>
+        <w:ind w:left="4680" w:hanging="360"/>
+      </w:pPr>
+    </w:lvl>
+    <w:lvl w:ilvl="5" w:tplc="0409001B" w:tentative="1">
+      <w:start w:val="1"/>
+      <w:numFmt w:val="lowerRoman"/>
+      <w:lvlText w:val="%6."/>
+      <w:lvlJc w:val="right"/>
+      <w:pPr>
+        <w:ind w:left="5400" w:hanging="180"/>
+      </w:pPr>
+    </w:lvl>
+    <w:lvl w:ilvl="6" w:tplc="0409000F" w:tentative="1">
+      <w:start w:val="1"/>
+      <w:numFmt w:val="decimal"/>
+      <w:lvlText w:val="%7."/>
+      <w:lvlJc w:val="left"/>
+      <w:pPr>
+        <w:ind w:left="6120" w:hanging="360"/>
+      </w:pPr>
+    </w:lvl>
+    <w:lvl w:ilvl="7" w:tplc="04090019" w:tentative="1">
+      <w:start w:val="1"/>
+      <w:numFmt w:val="lowerLetter"/>
+      <w:lvlText w:val="%8."/>
+      <w:lvlJc w:val="left"/>
+      <w:pPr>
+        <w:ind w:left="6840" w:hanging="360"/>
+      </w:pPr>
+    </w:lvl>
+    <w:lvl w:ilvl="8" w:tplc="0409001B" w:tentative="1">
+      <w:start w:val="1"/>
+      <w:numFmt w:val="lowerRoman"/>
+      <w:lvlText w:val="%9."/>
+      <w:lvlJc w:val="right"/>
+      <w:pPr>
+        <w:ind w:left="7560" w:hanging="180"/>
+      </w:pPr>
+    </w:lvl>
+  </w:abstractNum>
+  <w:abstractNum w:abstractNumId="18" w15:restartNumberingAfterBreak="0">
     <w:nsid w:val="30A44335"/>
     <w:multiLevelType w:val="hybridMultilevel"/>
     <w:tmpl w:val="1B90AB2E"/>
@@ -6126,7 +6270,7 @@
       </w:rPr>
     </w:lvl>
   </w:abstractNum>
-  <w:abstractNum w:abstractNumId="18" w15:restartNumberingAfterBreak="0">
+  <w:abstractNum w:abstractNumId="19" w15:restartNumberingAfterBreak="0">
     <w:nsid w:val="370E4C94"/>
     <w:multiLevelType w:val="hybridMultilevel"/>
     <w:tmpl w:val="FD008902"/>
@@ -6239,7 +6383,7 @@
       </w:rPr>
     </w:lvl>
   </w:abstractNum>
-  <w:abstractNum w:abstractNumId="19" w15:restartNumberingAfterBreak="0">
+  <w:abstractNum w:abstractNumId="20" w15:restartNumberingAfterBreak="0">
     <w:nsid w:val="38AD08C2"/>
     <w:multiLevelType w:val="multilevel"/>
     <w:tmpl w:val="9692CDD6"/>
@@ -6357,7 +6501,7 @@
       </w:rPr>
     </w:lvl>
   </w:abstractNum>
-  <w:abstractNum w:abstractNumId="20" w15:restartNumberingAfterBreak="0">
+  <w:abstractNum w:abstractNumId="21" w15:restartNumberingAfterBreak="0">
     <w:nsid w:val="398A212A"/>
     <w:multiLevelType w:val="multilevel"/>
     <w:tmpl w:val="7A488CC8"/>
@@ -6479,7 +6623,7 @@
       </w:rPr>
     </w:lvl>
   </w:abstractNum>
-  <w:abstractNum w:abstractNumId="21" w15:restartNumberingAfterBreak="0">
+  <w:abstractNum w:abstractNumId="22" w15:restartNumberingAfterBreak="0">
     <w:nsid w:val="39A05E19"/>
     <w:multiLevelType w:val="multilevel"/>
     <w:tmpl w:val="DE9238AE"/>
@@ -6601,7 +6745,7 @@
       </w:rPr>
     </w:lvl>
   </w:abstractNum>
-  <w:abstractNum w:abstractNumId="22" w15:restartNumberingAfterBreak="0">
+  <w:abstractNum w:abstractNumId="23" w15:restartNumberingAfterBreak="0">
     <w:nsid w:val="3CFC5B3C"/>
     <w:multiLevelType w:val="hybridMultilevel"/>
     <w:tmpl w:val="882EF3EC"/>
@@ -6714,7 +6858,7 @@
       </w:rPr>
     </w:lvl>
   </w:abstractNum>
-  <w:abstractNum w:abstractNumId="23" w15:restartNumberingAfterBreak="0">
+  <w:abstractNum w:abstractNumId="24" w15:restartNumberingAfterBreak="0">
     <w:nsid w:val="41650F23"/>
     <w:multiLevelType w:val="hybridMultilevel"/>
     <w:tmpl w:val="29A2B38E"/>
@@ -6803,7 +6947,7 @@
       </w:pPr>
     </w:lvl>
   </w:abstractNum>
-  <w:abstractNum w:abstractNumId="24" w15:restartNumberingAfterBreak="0">
+  <w:abstractNum w:abstractNumId="25" w15:restartNumberingAfterBreak="0">
     <w:nsid w:val="41D71F9F"/>
     <w:multiLevelType w:val="multilevel"/>
     <w:tmpl w:val="A87C0892"/>
@@ -6924,7 +7068,7 @@
       </w:rPr>
     </w:lvl>
   </w:abstractNum>
-  <w:abstractNum w:abstractNumId="25" w15:restartNumberingAfterBreak="0">
+  <w:abstractNum w:abstractNumId="26" w15:restartNumberingAfterBreak="0">
     <w:nsid w:val="427D6709"/>
     <w:multiLevelType w:val="hybridMultilevel"/>
     <w:tmpl w:val="0EF8B1F2"/>
@@ -7037,7 +7181,7 @@
       </w:rPr>
     </w:lvl>
   </w:abstractNum>
-  <w:abstractNum w:abstractNumId="26" w15:restartNumberingAfterBreak="0">
+  <w:abstractNum w:abstractNumId="27" w15:restartNumberingAfterBreak="0">
     <w:nsid w:val="4545230D"/>
     <w:multiLevelType w:val="multilevel"/>
     <w:tmpl w:val="C590A834"/>
@@ -7157,7 +7301,97 @@
       </w:rPr>
     </w:lvl>
   </w:abstractNum>
-  <w:abstractNum w:abstractNumId="27" w15:restartNumberingAfterBreak="0">
+  <w:abstractNum w:abstractNumId="28" w15:restartNumberingAfterBreak="0">
+    <w:nsid w:val="458A7C62"/>
+    <w:multiLevelType w:val="hybridMultilevel"/>
+    <w:tmpl w:val="74F68A5A"/>
+    <w:lvl w:ilvl="0" w:tplc="4BB85860">
+      <w:start w:val="1"/>
+      <w:numFmt w:val="decimal"/>
+      <w:lvlText w:val="3.%1"/>
+      <w:lvlJc w:val="left"/>
+      <w:pPr>
+        <w:ind w:left="2880" w:hanging="360"/>
+      </w:pPr>
+      <w:rPr>
+        <w:rFonts w:hint="default"/>
+        <w:color w:val="auto"/>
+      </w:rPr>
+    </w:lvl>
+    <w:lvl w:ilvl="1" w:tplc="04090019" w:tentative="1">
+      <w:start w:val="1"/>
+      <w:numFmt w:val="lowerLetter"/>
+      <w:lvlText w:val="%2."/>
+      <w:lvlJc w:val="left"/>
+      <w:pPr>
+        <w:ind w:left="3600" w:hanging="360"/>
+      </w:pPr>
+    </w:lvl>
+    <w:lvl w:ilvl="2" w:tplc="0409001B" w:tentative="1">
+      <w:start w:val="1"/>
+      <w:numFmt w:val="lowerRoman"/>
+      <w:lvlText w:val="%3."/>
+      <w:lvlJc w:val="right"/>
+      <w:pPr>
+        <w:ind w:left="4320" w:hanging="180"/>
+      </w:pPr>
+    </w:lvl>
+    <w:lvl w:ilvl="3" w:tplc="0409000F" w:tentative="1">
+      <w:start w:val="1"/>
+      <w:numFmt w:val="decimal"/>
+      <w:lvlText w:val="%4."/>
+      <w:lvlJc w:val="left"/>
+      <w:pPr>
+        <w:ind w:left="5040" w:hanging="360"/>
+      </w:pPr>
+    </w:lvl>
+    <w:lvl w:ilvl="4" w:tplc="04090019" w:tentative="1">
+      <w:start w:val="1"/>
+      <w:numFmt w:val="lowerLetter"/>
+      <w:lvlText w:val="%5."/>
+      <w:lvlJc w:val="left"/>
+      <w:pPr>
+        <w:ind w:left="5760" w:hanging="360"/>
+      </w:pPr>
+    </w:lvl>
+    <w:lvl w:ilvl="5" w:tplc="0409001B" w:tentative="1">
+      <w:start w:val="1"/>
+      <w:numFmt w:val="lowerRoman"/>
+      <w:lvlText w:val="%6."/>
+      <w:lvlJc w:val="right"/>
+      <w:pPr>
+        <w:ind w:left="6480" w:hanging="180"/>
+      </w:pPr>
+    </w:lvl>
+    <w:lvl w:ilvl="6" w:tplc="0409000F" w:tentative="1">
+      <w:start w:val="1"/>
+      <w:numFmt w:val="decimal"/>
+      <w:lvlText w:val="%7."/>
+      <w:lvlJc w:val="left"/>
+      <w:pPr>
+        <w:ind w:left="7200" w:hanging="360"/>
+      </w:pPr>
+    </w:lvl>
+    <w:lvl w:ilvl="7" w:tplc="04090019" w:tentative="1">
+      <w:start w:val="1"/>
+      <w:numFmt w:val="lowerLetter"/>
+      <w:lvlText w:val="%8."/>
+      <w:lvlJc w:val="left"/>
+      <w:pPr>
+        <w:ind w:left="7920" w:hanging="360"/>
+      </w:pPr>
+    </w:lvl>
+    <w:lvl w:ilvl="8" w:tplc="0409001B" w:tentative="1">
+      <w:start w:val="1"/>
+      <w:numFmt w:val="lowerRoman"/>
+      <w:lvlText w:val="%9."/>
+      <w:lvlJc w:val="right"/>
+      <w:pPr>
+        <w:ind w:left="8640" w:hanging="180"/>
+      </w:pPr>
+    </w:lvl>
+  </w:abstractNum>
+  <w:abstractNum w:abstractNumId="29" w15:restartNumberingAfterBreak="0">
     <w:nsid w:val="52832778"/>
     <w:multiLevelType w:val="multilevel"/>
     <w:tmpl w:val="042A001F"/>
@@ -7243,7 +7477,7 @@
       </w:pPr>
     </w:lvl>
   </w:abstractNum>
-  <w:abstractNum w:abstractNumId="28" w15:restartNumberingAfterBreak="0">
+  <w:abstractNum w:abstractNumId="30" w15:restartNumberingAfterBreak="0">
     <w:nsid w:val="53AA5C5C"/>
     <w:multiLevelType w:val="hybridMultilevel"/>
     <w:tmpl w:val="FCD4ECE8"/>
@@ -7329,7 +7563,7 @@
       </w:pPr>
     </w:lvl>
   </w:abstractNum>
-  <w:abstractNum w:abstractNumId="29" w15:restartNumberingAfterBreak="0">
+  <w:abstractNum w:abstractNumId="31" w15:restartNumberingAfterBreak="0">
     <w:nsid w:val="556C4E83"/>
     <w:multiLevelType w:val="hybridMultilevel"/>
     <w:tmpl w:val="5A34D168"/>
@@ -7418,7 +7652,7 @@
       </w:pPr>
     </w:lvl>
   </w:abstractNum>
-  <w:abstractNum w:abstractNumId="30" w15:restartNumberingAfterBreak="0">
+  <w:abstractNum w:abstractNumId="32" w15:restartNumberingAfterBreak="0">
     <w:nsid w:val="55EC7435"/>
     <w:multiLevelType w:val="multilevel"/>
     <w:tmpl w:val="F3B88322"/>
@@ -7539,7 +7773,93 @@
       </w:rPr>
     </w:lvl>
   </w:abstractNum>
-  <w:abstractNum w:abstractNumId="31" w15:restartNumberingAfterBreak="0">
+  <w:abstractNum w:abstractNumId="33" w15:restartNumberingAfterBreak="0">
+    <w:nsid w:val="5A595E9D"/>
+    <w:multiLevelType w:val="hybridMultilevel"/>
+    <w:tmpl w:val="CC683D7C"/>
+    <w:lvl w:ilvl="0" w:tplc="042A000F">
+      <w:start w:val="1"/>
+      <w:numFmt w:val="decimal"/>
+      <w:lvlText w:val="%1."/>
+      <w:lvlJc w:val="left"/>
+      <w:pPr>
+        <w:ind w:left="2160" w:hanging="360"/>
+      </w:pPr>
+    </w:lvl>
+    <w:lvl w:ilvl="1" w:tplc="04090019" w:tentative="1">
+      <w:start w:val="1"/>
+      <w:numFmt w:val="lowerLetter"/>
+      <w:lvlText w:val="%2."/>
+      <w:lvlJc w:val="left"/>
+      <w:pPr>
+        <w:ind w:left="2880" w:hanging="360"/>
+      </w:pPr>
+    </w:lvl>
+    <w:lvl w:ilvl="2" w:tplc="0409001B" w:tentative="1">
+      <w:start w:val="1"/>
+      <w:numFmt w:val="lowerRoman"/>
+      <w:lvlText w:val="%3."/>
+      <w:lvlJc w:val="right"/>
+      <w:pPr>
+        <w:ind w:left="3600" w:hanging="180"/>
+      </w:pPr>
+    </w:lvl>
+    <w:lvl w:ilvl="3" w:tplc="0409000F" w:tentative="1">
+      <w:start w:val="1"/>
+      <w:numFmt w:val="decimal"/>
+      <w:lvlText w:val="%4."/>
+      <w:lvlJc w:val="left"/>
+      <w:pPr>
+        <w:ind w:left="4320" w:hanging="360"/>
+      </w:pPr>
+    </w:lvl>
+    <w:lvl w:ilvl="4" w:tplc="04090019" w:tentative="1">
+      <w:start w:val="1"/>
+      <w:numFmt w:val="lowerLetter"/>
+      <w:lvlText w:val="%5."/>
+      <w:lvlJc w:val="left"/>
+      <w:pPr>
+        <w:ind w:left="5040" w:hanging="360"/>
+      </w:pPr>
+    </w:lvl>
+    <w:lvl w:ilvl="5" w:tplc="0409001B" w:tentative="1">
+      <w:start w:val="1"/>
+      <w:numFmt w:val="lowerRoman"/>
+      <w:lvlText w:val="%6."/>
+      <w:lvlJc w:val="right"/>
+      <w:pPr>
+        <w:ind w:left="5760" w:hanging="180"/>
+      </w:pPr>
+    </w:lvl>
+    <w:lvl w:ilvl="6" w:tplc="0409000F" w:tentative="1">
+      <w:start w:val="1"/>
+      <w:numFmt w:val="decimal"/>
+      <w:lvlText w:val="%7."/>
+      <w:lvlJc w:val="left"/>
+      <w:pPr>
+        <w:ind w:left="6480" w:hanging="360"/>
+      </w:pPr>
+    </w:lvl>
+    <w:lvl w:ilvl="7" w:tplc="04090019" w:tentative="1">
+      <w:start w:val="1"/>
+      <w:numFmt w:val="lowerLetter"/>
+      <w:lvlText w:val="%8."/>
+      <w:lvlJc w:val="left"/>
+      <w:pPr>
+        <w:ind w:left="7200" w:hanging="360"/>
+      </w:pPr>
+    </w:lvl>
+    <w:lvl w:ilvl="8" w:tplc="0409001B" w:tentative="1">
+      <w:start w:val="1"/>
+      <w:numFmt w:val="lowerRoman"/>
+      <w:lvlText w:val="%9."/>
+      <w:lvlJc w:val="right"/>
+      <w:pPr>
+        <w:ind w:left="7920" w:hanging="180"/>
+      </w:pPr>
+    </w:lvl>
+  </w:abstractNum>
+  <w:abstractNum w:abstractNumId="34" w15:restartNumberingAfterBreak="0">
     <w:nsid w:val="5C237ED3"/>
     <w:multiLevelType w:val="hybridMultilevel"/>
     <w:tmpl w:val="5738540A"/>
@@ -7652,7 +7972,7 @@
       </w:rPr>
     </w:lvl>
   </w:abstractNum>
-  <w:abstractNum w:abstractNumId="32" w15:restartNumberingAfterBreak="0">
+  <w:abstractNum w:abstractNumId="35" w15:restartNumberingAfterBreak="0">
     <w:nsid w:val="5FC676E4"/>
     <w:multiLevelType w:val="multilevel"/>
     <w:tmpl w:val="AE9665AC"/>
@@ -7765,7 +8085,7 @@
       </w:rPr>
     </w:lvl>
   </w:abstractNum>
-  <w:abstractNum w:abstractNumId="33" w15:restartNumberingAfterBreak="0">
+  <w:abstractNum w:abstractNumId="36" w15:restartNumberingAfterBreak="0">
     <w:nsid w:val="625D6839"/>
     <w:multiLevelType w:val="hybridMultilevel"/>
     <w:tmpl w:val="2B666B2E"/>
@@ -7854,7 +8174,7 @@
       </w:pPr>
     </w:lvl>
   </w:abstractNum>
-  <w:abstractNum w:abstractNumId="34" w15:restartNumberingAfterBreak="0">
+  <w:abstractNum w:abstractNumId="37" w15:restartNumberingAfterBreak="0">
     <w:nsid w:val="6D4F2C29"/>
     <w:multiLevelType w:val="multilevel"/>
     <w:tmpl w:val="D8F6E124"/>
@@ -7975,7 +8295,7 @@
       </w:rPr>
     </w:lvl>
   </w:abstractNum>
-  <w:abstractNum w:abstractNumId="35" w15:restartNumberingAfterBreak="0">
+  <w:abstractNum w:abstractNumId="38" w15:restartNumberingAfterBreak="0">
     <w:nsid w:val="6E050E4F"/>
     <w:multiLevelType w:val="multilevel"/>
     <w:tmpl w:val="2BBE781E"/>
@@ -8096,7 +8416,7 @@
       </w:rPr>
     </w:lvl>
   </w:abstractNum>
-  <w:abstractNum w:abstractNumId="36" w15:restartNumberingAfterBreak="0">
+  <w:abstractNum w:abstractNumId="39" w15:restartNumberingAfterBreak="0">
     <w:nsid w:val="6FC121B0"/>
     <w:multiLevelType w:val="hybridMultilevel"/>
     <w:tmpl w:val="64E04F8E"/>
@@ -8188,7 +8508,7 @@
       </w:pPr>
     </w:lvl>
   </w:abstractNum>
-  <w:abstractNum w:abstractNumId="37" w15:restartNumberingAfterBreak="0">
+  <w:abstractNum w:abstractNumId="40" w15:restartNumberingAfterBreak="0">
     <w:nsid w:val="753F42F1"/>
     <w:multiLevelType w:val="hybridMultilevel"/>
     <w:tmpl w:val="C79EA2A4"/>
@@ -8277,7 +8597,7 @@
       </w:pPr>
     </w:lvl>
   </w:abstractNum>
-  <w:abstractNum w:abstractNumId="38" w15:restartNumberingAfterBreak="0">
+  <w:abstractNum w:abstractNumId="41" w15:restartNumberingAfterBreak="0">
     <w:nsid w:val="7A6F3F0F"/>
     <w:multiLevelType w:val="multilevel"/>
     <w:tmpl w:val="F3B88322"/>
@@ -8398,7 +8718,7 @@
       </w:rPr>
     </w:lvl>
   </w:abstractNum>
-  <w:abstractNum w:abstractNumId="39" w15:restartNumberingAfterBreak="0">
+  <w:abstractNum w:abstractNumId="42" w15:restartNumberingAfterBreak="0">
     <w:nsid w:val="7B582105"/>
     <w:multiLevelType w:val="hybridMultilevel"/>
     <w:tmpl w:val="103E9BC6"/>
@@ -8487,7 +8807,7 @@
       </w:pPr>
     </w:lvl>
   </w:abstractNum>
-  <w:abstractNum w:abstractNumId="40" w15:restartNumberingAfterBreak="0">
+  <w:abstractNum w:abstractNumId="43" w15:restartNumberingAfterBreak="0">
     <w:nsid w:val="7C4F494E"/>
     <w:multiLevelType w:val="multilevel"/>
     <w:tmpl w:val="CE58B00C"/>
@@ -8612,16 +8932,16 @@
     <w:abstractNumId w:val="5"/>
   </w:num>
   <w:num w:numId="2">
-    <w:abstractNumId w:val="38"/>
+    <w:abstractNumId w:val="41"/>
   </w:num>
   <w:num w:numId="3">
-    <w:abstractNumId w:val="23"/>
+    <w:abstractNumId w:val="24"/>
   </w:num>
   <w:num w:numId="4">
-    <w:abstractNumId w:val="24"/>
+    <w:abstractNumId w:val="25"/>
   </w:num>
   <w:num w:numId="5">
-    <w:abstractNumId w:val="33"/>
+    <w:abstractNumId w:val="36"/>
   </w:num>
   <w:num w:numId="6">
     <w:abstractNumId w:val="4"/>
@@ -8630,46 +8950,46 @@
     <w:abstractNumId w:val="15"/>
   </w:num>
   <w:num w:numId="8">
-    <w:abstractNumId w:val="17"/>
+    <w:abstractNumId w:val="18"/>
   </w:num>
   <w:num w:numId="9">
-    <w:abstractNumId w:val="19"/>
+    <w:abstractNumId w:val="20"/>
   </w:num>
   <w:num w:numId="10">
     <w:abstractNumId w:val="3"/>
   </w:num>
   <w:num w:numId="11">
-    <w:abstractNumId w:val="22"/>
+    <w:abstractNumId w:val="23"/>
   </w:num>
   <w:num w:numId="12">
     <w:abstractNumId w:val="6"/>
   </w:num>
   <w:num w:numId="13">
-    <w:abstractNumId w:val="20"/>
+    <w:abstractNumId w:val="21"/>
   </w:num>
   <w:num w:numId="14">
     <w:abstractNumId w:val="16"/>
   </w:num>
   <w:num w:numId="15">
-    <w:abstractNumId w:val="21"/>
+    <w:abstractNumId w:val="22"/>
   </w:num>
   <w:num w:numId="16">
     <w:abstractNumId w:val="9"/>
   </w:num>
   <w:num w:numId="17">
-    <w:abstractNumId w:val="18"/>
+    <w:abstractNumId w:val="19"/>
   </w:num>
   <w:num w:numId="18">
-    <w:abstractNumId w:val="26"/>
+    <w:abstractNumId w:val="27"/>
   </w:num>
   <w:num w:numId="19">
     <w:abstractNumId w:val="0"/>
   </w:num>
   <w:num w:numId="20">
-    <w:abstractNumId w:val="31"/>
+    <w:abstractNumId w:val="34"/>
   </w:num>
   <w:num w:numId="21">
-    <w:abstractNumId w:val="25"/>
+    <w:abstractNumId w:val="26"/>
   </w:num>
   <w:num w:numId="22">
     <w:abstractNumId w:val="8"/>
@@ -8681,55 +9001,64 @@
     <w:abstractNumId w:val="13"/>
   </w:num>
   <w:num w:numId="25">
+    <w:abstractNumId w:val="38"/>
+  </w:num>
+  <w:num w:numId="26">
     <w:abstractNumId w:val="35"/>
   </w:num>
-  <w:num w:numId="26">
-    <w:abstractNumId w:val="32"/>
-  </w:num>
   <w:num w:numId="27">
-    <w:abstractNumId w:val="34"/>
+    <w:abstractNumId w:val="37"/>
   </w:num>
   <w:num w:numId="28">
     <w:abstractNumId w:val="12"/>
   </w:num>
   <w:num w:numId="29">
-    <w:abstractNumId w:val="36"/>
+    <w:abstractNumId w:val="39"/>
   </w:num>
   <w:num w:numId="30">
-    <w:abstractNumId w:val="40"/>
+    <w:abstractNumId w:val="43"/>
   </w:num>
   <w:num w:numId="31">
-    <w:abstractNumId w:val="28"/>
+    <w:abstractNumId w:val="30"/>
   </w:num>
   <w:num w:numId="32">
     <w:abstractNumId w:val="1"/>
   </w:num>
   <w:num w:numId="33">
-    <w:abstractNumId w:val="39"/>
+    <w:abstractNumId w:val="42"/>
   </w:num>
   <w:num w:numId="34">
     <w:abstractNumId w:val="11"/>
   </w:num>
   <w:num w:numId="35">
-    <w:abstractNumId w:val="27"/>
+    <w:abstractNumId w:val="29"/>
   </w:num>
   <w:num w:numId="36">
     <w:abstractNumId w:val="14"/>
   </w:num>
   <w:num w:numId="37">
-    <w:abstractNumId w:val="30"/>
+    <w:abstractNumId w:val="32"/>
   </w:num>
   <w:num w:numId="38">
-    <w:abstractNumId w:val="37"/>
+    <w:abstractNumId w:val="40"/>
   </w:num>
   <w:num w:numId="39">
-    <w:abstractNumId w:val="29"/>
+    <w:abstractNumId w:val="31"/>
   </w:num>
   <w:num w:numId="40">
     <w:abstractNumId w:val="10"/>
   </w:num>
   <w:num w:numId="41">
     <w:abstractNumId w:val="7"/>
+  </w:num>
+  <w:num w:numId="42">
+    <w:abstractNumId w:val="33"/>
+  </w:num>
+  <w:num w:numId="43">
+    <w:abstractNumId w:val="17"/>
+  </w:num>
+  <w:num w:numId="44">
+    <w:abstractNumId w:val="28"/>
   </w:num>
 </w:numbering>
 </file>

</xml_diff>

<commit_message>
Add Date of Import to BookInfo table in requirement, class diagram and database design
</commit_message>
<xml_diff>
--- a/Documents/Books Library Management Requirement.docx
+++ b/Documents/Books Library Management Requirement.docx
@@ -11,8 +11,6 @@
           <w:szCs w:val="48"/>
         </w:rPr>
       </w:pPr>
-      <w:bookmarkStart w:id="0" w:name="_GoBack"/>
-      <w:bookmarkEnd w:id="0"/>
       <w:r>
         <w:rPr>
           <w:color w:val="2F5496" w:themeColor="accent5" w:themeShade="BF"/>
@@ -542,6 +540,47 @@
         <w:jc w:val="both"/>
       </w:pPr>
       <w:r>
+        <w:t>Homepage will show a list of latest books (contain 12 books) and everyday will have a random book shown in detail with description</w:t>
+      </w:r>
+    </w:p>
+    <w:p>
+      <w:pPr>
+        <w:pStyle w:val="ListParagraph"/>
+        <w:ind w:left="2160"/>
+        <w:jc w:val="both"/>
+      </w:pPr>
+      <w:r>
+        <w:t>2.1 In 0:00 AM every day, system will initialize a random book to show in homepage.</w:t>
+      </w:r>
+    </w:p>
+    <w:p>
+      <w:pPr>
+        <w:pStyle w:val="ListParagraph"/>
+        <w:ind w:left="2160"/>
+        <w:jc w:val="both"/>
+      </w:pPr>
+      <w:r>
+        <w:t>2.2 Each time adding new book, the system will add this book automatically into latest</w:t>
+      </w:r>
+      <w:r>
+        <w:t xml:space="preserve"> books list.</w:t>
+      </w:r>
+      <w:bookmarkStart w:id="0" w:name="_GoBack"/>
+      <w:bookmarkEnd w:id="0"/>
+      <w:r>
+        <w:t xml:space="preserve"> </w:t>
+      </w:r>
+    </w:p>
+    <w:p>
+      <w:pPr>
+        <w:pStyle w:val="ListParagraph"/>
+        <w:numPr>
+          <w:ilvl w:val="0"/>
+          <w:numId w:val="25"/>
+        </w:numPr>
+        <w:jc w:val="both"/>
+      </w:pPr>
+      <w:r>
         <w:t xml:space="preserve">User also can use </w:t>
       </w:r>
       <w:r>
@@ -589,6 +628,7 @@
         <w:jc w:val="both"/>
       </w:pPr>
       <w:r>
+        <w:lastRenderedPageBreak/>
         <w:t xml:space="preserve">Each </w:t>
       </w:r>
       <w:r>
@@ -731,7 +771,6 @@
         <w:jc w:val="both"/>
       </w:pPr>
       <w:r>
-        <w:lastRenderedPageBreak/>
         <w:t xml:space="preserve">4.1 System will interact with an email service to send random password attached to email </w:t>
       </w:r>
     </w:p>
@@ -1254,6 +1293,7 @@
         <w:jc w:val="both"/>
       </w:pPr>
       <w:r>
+        <w:lastRenderedPageBreak/>
         <w:t>3.1</w:t>
       </w:r>
       <w:r>
@@ -1331,7 +1371,6 @@
         <w:rPr>
           <w:color w:val="2F5496" w:themeColor="accent5" w:themeShade="BF"/>
         </w:rPr>
-        <w:lastRenderedPageBreak/>
         <w:t xml:space="preserve">List of borrowed </w:t>
       </w:r>
       <w:r>
@@ -2018,6 +2057,7 @@
         <w:jc w:val="both"/>
       </w:pPr>
       <w:r>
+        <w:lastRenderedPageBreak/>
         <w:t>Admin who have active state means</w:t>
       </w:r>
       <w:r>
@@ -2126,7 +2166,6 @@
         <w:jc w:val="both"/>
       </w:pPr>
       <w:r>
-        <w:lastRenderedPageBreak/>
         <w:t xml:space="preserve">Besides, admin can </w:t>
       </w:r>
       <w:r>
@@ -2714,6 +2753,20 @@
         <w:jc w:val="both"/>
       </w:pPr>
       <w:r>
+        <w:t>Date of Import</w:t>
+      </w:r>
+    </w:p>
+    <w:p>
+      <w:pPr>
+        <w:pStyle w:val="ListParagraph"/>
+        <w:numPr>
+          <w:ilvl w:val="0"/>
+          <w:numId w:val="8"/>
+        </w:numPr>
+        <w:spacing w:line="240" w:lineRule="auto"/>
+        <w:jc w:val="both"/>
+      </w:pPr>
+      <w:r>
         <w:t>Publication Date</w:t>
       </w:r>
     </w:p>
@@ -2868,6 +2921,7 @@
           <w:sz w:val="24"/>
           <w:szCs w:val="24"/>
         </w:rPr>
+        <w:lastRenderedPageBreak/>
         <w:t>U</w:t>
       </w:r>
       <w:r>
@@ -3000,7 +3054,6 @@
         <w:jc w:val="both"/>
       </w:pPr>
       <w:r>
-        <w:lastRenderedPageBreak/>
         <w:t xml:space="preserve">In the </w:t>
       </w:r>
       <w:r>
@@ -3551,6 +3604,7 @@
         <w:jc w:val="both"/>
       </w:pPr>
       <w:r>
+        <w:lastRenderedPageBreak/>
         <w:t>Book’s transaction status of book in renewing transaction or return transac</w:t>
       </w:r>
       <w:r>
@@ -3627,7 +3681,6 @@
         <w:jc w:val="both"/>
       </w:pPr>
       <w:r>
-        <w:lastRenderedPageBreak/>
         <w:t>A transaction book can borrow 14 days, renew</w:t>
       </w:r>
       <w:r>
@@ -4077,6 +4130,7 @@
         <w:jc w:val="both"/>
       </w:pPr>
       <w:r>
+        <w:lastRenderedPageBreak/>
         <w:t>After an account is blocked twice, this account will be blocked permanently in the third blocked times.</w:t>
       </w:r>
     </w:p>
@@ -4130,11 +4184,7 @@
         <w:t>When the User ID is chosen, the system will show the User Information. Information of books includes: book title, book ID, fee to lend</w:t>
       </w:r>
       <w:r>
-        <w:t xml:space="preserve"> and book status </w:t>
-      </w:r>
-      <w:r>
-        <w:lastRenderedPageBreak/>
-        <w:t>(borrowed or returned)</w:t>
+        <w:t xml:space="preserve"> and book status (borrowed or returned)</w:t>
       </w:r>
       <w:r>
         <w:t>. When book name or book ID is chosen, the system will show the information of this book.</w:t>
@@ -8298,7 +8348,7 @@
   <w:abstractNum w:abstractNumId="38" w15:restartNumberingAfterBreak="0">
     <w:nsid w:val="6E050E4F"/>
     <w:multiLevelType w:val="multilevel"/>
-    <w:tmpl w:val="2BBE781E"/>
+    <w:tmpl w:val="22F8CA02"/>
     <w:lvl w:ilvl="0">
       <w:start w:val="1"/>
       <w:numFmt w:val="decimal"/>
@@ -8309,6 +8359,7 @@
       </w:pPr>
       <w:rPr>
         <w:rFonts w:hint="default"/>
+        <w:b w:val="0"/>
       </w:rPr>
     </w:lvl>
     <w:lvl w:ilvl="1">

</xml_diff>

<commit_message>
Add database and initialize data
</commit_message>
<xml_diff>
--- a/Documents/Books Library Management Requirement.docx
+++ b/Documents/Books Library Management Requirement.docx
@@ -35,6 +35,7 @@
           <w:color w:val="2F5496" w:themeColor="accent5" w:themeShade="BF"/>
           <w:sz w:val="48"/>
           <w:szCs w:val="48"/>
+          <w:lang w:val="vi-VN" w:eastAsia="vi-VN"/>
         </w:rPr>
         <mc:AlternateContent>
           <mc:Choice Requires="wps">
@@ -565,8 +566,6 @@
       <w:r>
         <w:t xml:space="preserve"> books list.</w:t>
       </w:r>
-      <w:bookmarkStart w:id="0" w:name="_GoBack"/>
-      <w:bookmarkEnd w:id="0"/>
       <w:r>
         <w:t xml:space="preserve"> </w:t>
       </w:r>
@@ -2622,7 +2621,7 @@
           <w:szCs w:val="21"/>
           <w:shd w:val="clear" w:color="auto" w:fill="FFFFFF"/>
         </w:rPr>
-        <w:t>Magazine; Comic/Mangan</w:t>
+        <w:t>Magazine</w:t>
       </w:r>
       <w:r>
         <w:rPr>
@@ -2632,7 +2631,7 @@
           <w:szCs w:val="21"/>
           <w:shd w:val="clear" w:color="auto" w:fill="FFFFFF"/>
         </w:rPr>
-        <w:t>; Health; Entertainment; Computing; Biography; Food &amp; drink; Travel &amp; Holiday Guides; Society &amp; Social Science</w:t>
+        <w:t>; Comic/Mangan</w:t>
       </w:r>
       <w:r>
         <w:rPr>
@@ -2642,7 +2641,7 @@
           <w:szCs w:val="21"/>
           <w:shd w:val="clear" w:color="auto" w:fill="FFFFFF"/>
         </w:rPr>
-        <w:t xml:space="preserve">; Fiction; Personal Development; Home &amp; Garden; Poetry &amp; </w:t>
+        <w:t>; Health; Entertainment</w:t>
       </w:r>
       <w:r>
         <w:rPr>
@@ -2652,7 +2651,49 @@
           <w:szCs w:val="21"/>
           <w:shd w:val="clear" w:color="auto" w:fill="FFFFFF"/>
         </w:rPr>
-        <w:t>Drama)</w:t>
+        <w:t>; Biography; Food &amp; drink; Travel &amp; Holiday Guides; Society &amp; Social Science</w:t>
+      </w:r>
+      <w:r>
+        <w:rPr>
+          <w:rFonts w:ascii="Helvetica" w:hAnsi="Helvetica" w:cs="Helvetica"/>
+          <w:color w:val="333333"/>
+          <w:sz w:val="21"/>
+          <w:szCs w:val="21"/>
+          <w:shd w:val="clear" w:color="auto" w:fill="FFFFFF"/>
+        </w:rPr>
+        <w:t xml:space="preserve">; Fiction; Personal Development; Home &amp; Garden; </w:t>
+      </w:r>
+      <w:bookmarkStart w:id="0" w:name="_GoBack"/>
+      <w:r>
+        <w:rPr>
+          <w:rFonts w:ascii="Helvetica" w:hAnsi="Helvetica" w:cs="Helvetica"/>
+          <w:color w:val="333333"/>
+          <w:sz w:val="21"/>
+          <w:szCs w:val="21"/>
+          <w:shd w:val="clear" w:color="auto" w:fill="FFFFFF"/>
+        </w:rPr>
+        <w:t xml:space="preserve">Poetry &amp; </w:t>
+      </w:r>
+      <w:r>
+        <w:rPr>
+          <w:rFonts w:ascii="Helvetica" w:hAnsi="Helvetica" w:cs="Helvetica"/>
+          <w:color w:val="333333"/>
+          <w:sz w:val="21"/>
+          <w:szCs w:val="21"/>
+          <w:shd w:val="clear" w:color="auto" w:fill="FFFFFF"/>
+        </w:rPr>
+        <w:t>Drama</w:t>
+      </w:r>
+      <w:bookmarkEnd w:id="0"/>
+      <w:r>
+        <w:rPr>
+          <w:rFonts w:ascii="Helvetica" w:hAnsi="Helvetica" w:cs="Helvetica"/>
+          <w:color w:val="333333"/>
+          <w:sz w:val="21"/>
+          <w:szCs w:val="21"/>
+          <w:shd w:val="clear" w:color="auto" w:fill="FFFFFF"/>
+        </w:rPr>
+        <w:t>)</w:t>
       </w:r>
     </w:p>
     <w:p>

</xml_diff>